<commit_message>
Add usecase and vision
</commit_message>
<xml_diff>
--- a/UIPrototype/Vision.docx
+++ b/UIPrototype/Vision.docx
@@ -29,7 +29,20 @@
         <w:rPr>
           <w:rFonts w:hint="eastAsia" w:ascii="Arial" w:hAnsi="Arial"/>
         </w:rPr>
-        <w:t>&lt;项目名称&gt;</w:t>
+        <w:t>&lt;</w:t>
+      </w:r>
+      <w:r>
+        <w:rPr>
+          <w:rFonts w:hint="eastAsia" w:ascii="Arial" w:hAnsi="Arial"/>
+          <w:lang w:val="en-US" w:eastAsia="zh-CN"/>
+        </w:rPr>
+        <w:t>计划通</w:t>
+      </w:r>
+      <w:r>
+        <w:rPr>
+          <w:rFonts w:hint="eastAsia" w:ascii="Arial" w:hAnsi="Arial"/>
+        </w:rPr>
+        <w:t>&gt;</w:t>
       </w:r>
       <w:r>
         <w:rPr>
@@ -102,169 +115,8 @@
     </w:p>
     <w:p>
       <w:pPr>
-        <w:pStyle w:val="45"/>
-      </w:pPr>
-    </w:p>
-    <w:p>
-      <w:pPr>
-        <w:pStyle w:val="45"/>
-      </w:pPr>
-      <w:r>
-        <w:t>[</w:t>
-      </w:r>
-      <w:r>
-        <w:rPr>
-          <w:rFonts w:hint="eastAsia"/>
-        </w:rPr>
-        <w:t>注：用方括号括起来并以蓝色斜体（样式</w:t>
-      </w:r>
-      <w:r>
-        <w:t>=InfoBlue</w:t>
-      </w:r>
-      <w:r>
-        <w:rPr>
-          <w:rFonts w:hint="eastAsia"/>
-        </w:rPr>
-        <w:t>）显示的文本，它们用于向作者提供指导，在发布此文档之前应该将其删除。按此样式输入的段落将被自动设置为普通样式（样式</w:t>
-      </w:r>
-      <w:r>
-        <w:t>=Body Text</w:t>
-      </w:r>
-      <w:r>
-        <w:rPr>
-          <w:rFonts w:hint="eastAsia"/>
-        </w:rPr>
-        <w:t>）。</w:t>
-      </w:r>
-      <w:r>
-        <w:rPr>
-          <w:rFonts w:ascii="Arial" w:hAnsi="Arial"/>
-        </w:rPr>
-        <w:t>]</w:t>
-      </w:r>
-    </w:p>
-    <w:p>
-      <w:pPr>
-        <w:pStyle w:val="45"/>
-      </w:pPr>
-      <w:r>
-        <w:t>[</w:t>
-      </w:r>
-      <w:r>
-        <w:rPr>
-          <w:rFonts w:hint="eastAsia"/>
-        </w:rPr>
-        <w:t>要定制</w:t>
-      </w:r>
-      <w:r>
-        <w:t xml:space="preserve"> Microsoft Word </w:t>
-      </w:r>
-      <w:r>
-        <w:rPr>
-          <w:rFonts w:hint="eastAsia"/>
-        </w:rPr>
-        <w:t>中的自动字段（选中时显示灰色背景），请选择</w:t>
-      </w:r>
-      <w:r>
-        <w:t xml:space="preserve"> File&gt;Properties</w:t>
-      </w:r>
-      <w:r>
-        <w:rPr>
-          <w:rFonts w:hint="eastAsia"/>
-        </w:rPr>
-        <w:t>，然后将</w:t>
-      </w:r>
-      <w:r>
-        <w:t xml:space="preserve"> Title</w:t>
-      </w:r>
-      <w:r>
-        <w:rPr>
-          <w:rFonts w:hint="eastAsia"/>
-        </w:rPr>
-        <w:t>、</w:t>
-      </w:r>
-      <w:r>
-        <w:t xml:space="preserve">Subject </w:t>
-      </w:r>
-      <w:r>
-        <w:rPr>
-          <w:rFonts w:hint="eastAsia"/>
-        </w:rPr>
-        <w:t>和</w:t>
-      </w:r>
-      <w:r>
-        <w:t xml:space="preserve"> Company </w:t>
-      </w:r>
-      <w:r>
-        <w:rPr>
-          <w:rFonts w:hint="eastAsia"/>
-        </w:rPr>
-        <w:t>等字段替换为此文档的相应信息。关闭该对话框后，通过选择</w:t>
-      </w:r>
-      <w:r>
-        <w:t xml:space="preserve"> Edit&gt;Select All</w:t>
-      </w:r>
-      <w:r>
-        <w:rPr>
-          <w:rFonts w:hint="eastAsia"/>
-        </w:rPr>
-        <w:t>（或</w:t>
-      </w:r>
-      <w:r>
-        <w:t xml:space="preserve"> Ctrl-A</w:t>
-      </w:r>
-      <w:r>
-        <w:rPr>
-          <w:rFonts w:hint="eastAsia"/>
-        </w:rPr>
-        <w:t>）并按</w:t>
-      </w:r>
-      <w:r>
-        <w:t xml:space="preserve"> F9</w:t>
-      </w:r>
-      <w:r>
-        <w:rPr>
-          <w:rFonts w:hint="eastAsia"/>
-        </w:rPr>
-        <w:t>，或只是在字段上单击并按</w:t>
-      </w:r>
-      <w:r>
-        <w:t xml:space="preserve"> F9</w:t>
-      </w:r>
-      <w:r>
-        <w:rPr>
-          <w:rFonts w:hint="eastAsia"/>
-        </w:rPr>
-        <w:t>，可以在整个文档中更新自动字段。对于页眉和页脚，这一操作必须单独进行。按</w:t>
-      </w:r>
-      <w:r>
-        <w:t xml:space="preserve"> Alt-F9</w:t>
-      </w:r>
-      <w:r>
-        <w:rPr>
-          <w:rFonts w:hint="eastAsia"/>
-        </w:rPr>
-        <w:t>，将在显示字段名称和字段内容之间切换。有关字段处理的详细信息，请参见</w:t>
-      </w:r>
-      <w:r>
-        <w:rPr>
-          <w:rFonts w:ascii="Arial" w:hAnsi="Arial"/>
-        </w:rPr>
-        <w:t xml:space="preserve"> Word </w:t>
-      </w:r>
-      <w:r>
-        <w:rPr>
-          <w:rFonts w:hint="eastAsia"/>
-        </w:rPr>
-        <w:t>帮助。</w:t>
-      </w:r>
-      <w:r>
-        <w:t xml:space="preserve">] </w:t>
-      </w:r>
-    </w:p>
-    <w:p>
-      <w:pPr>
         <w:pStyle w:val="28"/>
+        <w:jc w:val="both"/>
         <w:rPr>
           <w:sz w:val="28"/>
         </w:rPr>
@@ -454,9 +306,10 @@
             </w:r>
             <w:r>
               <w:rPr>
-                <w:rFonts w:hint="eastAsia"/>
-              </w:rPr>
-              <w:t>日</w:t>
+                <w:rFonts w:hint="eastAsia" w:ascii="Times New Roman"/>
+                <w:lang w:val="en-US" w:eastAsia="zh-CN"/>
+              </w:rPr>
+              <w:t>14</w:t>
             </w:r>
             <w:r>
               <w:rPr>
@@ -466,9 +319,10 @@
             </w:r>
             <w:r>
               <w:rPr>
-                <w:rFonts w:hint="eastAsia"/>
-              </w:rPr>
-              <w:t>月</w:t>
+                <w:rFonts w:hint="eastAsia" w:ascii="Times New Roman"/>
+                <w:lang w:val="en-US" w:eastAsia="zh-CN"/>
+              </w:rPr>
+              <w:t>3</w:t>
             </w:r>
             <w:r>
               <w:rPr>
@@ -478,9 +332,10 @@
             </w:r>
             <w:r>
               <w:rPr>
-                <w:rFonts w:hint="eastAsia"/>
-              </w:rPr>
-              <w:t>年</w:t>
+                <w:rFonts w:hint="eastAsia" w:ascii="Times New Roman"/>
+                <w:lang w:val="en-US" w:eastAsia="zh-CN"/>
+              </w:rPr>
+              <w:t>2024</w:t>
             </w:r>
             <w:r>
               <w:rPr>
@@ -502,7 +357,33 @@
               <w:rPr>
                 <w:rFonts w:ascii="Times New Roman"/>
               </w:rPr>
-              <w:t>&lt;x.x&gt;</w:t>
+              <w:t>&lt;</w:t>
+            </w:r>
+            <w:r>
+              <w:rPr>
+                <w:rFonts w:hint="eastAsia" w:ascii="Times New Roman"/>
+                <w:lang w:val="en-US" w:eastAsia="zh-CN"/>
+              </w:rPr>
+              <w:t>1</w:t>
+            </w:r>
+            <w:r>
+              <w:rPr>
+                <w:rFonts w:ascii="Times New Roman"/>
+              </w:rPr>
+              <w:t>.</w:t>
+            </w:r>
+            <w:r>
+              <w:rPr>
+                <w:rFonts w:hint="eastAsia" w:ascii="Times New Roman"/>
+                <w:lang w:val="en-US" w:eastAsia="zh-CN"/>
+              </w:rPr>
+              <w:t>0</w:t>
+            </w:r>
+            <w:r>
+              <w:rPr>
+                <w:rFonts w:ascii="Times New Roman"/>
+              </w:rPr>
+              <w:t>&gt;</w:t>
             </w:r>
           </w:p>
         </w:tc>
@@ -516,21 +397,10 @@
             </w:pPr>
             <w:r>
               <w:rPr>
-                <w:rFonts w:ascii="Times New Roman"/>
-              </w:rPr>
-              <w:t>&lt;</w:t>
-            </w:r>
-            <w:r>
-              <w:rPr>
-                <w:rFonts w:hint="eastAsia"/>
-              </w:rPr>
-              <w:t>详细信息</w:t>
-            </w:r>
-            <w:r>
-              <w:rPr>
-                <w:rFonts w:ascii="Times New Roman"/>
-              </w:rPr>
-              <w:t>&gt;</w:t>
+                <w:rFonts w:hint="eastAsia" w:ascii="Times New Roman"/>
+                <w:lang w:val="en-US" w:eastAsia="zh-CN"/>
+              </w:rPr>
+              <w:t>前景文档初版</w:t>
             </w:r>
           </w:p>
         </w:tc>
@@ -544,21 +414,10 @@
             </w:pPr>
             <w:r>
               <w:rPr>
-                <w:rFonts w:ascii="Times New Roman"/>
-              </w:rPr>
-              <w:t>&lt;</w:t>
-            </w:r>
-            <w:r>
-              <w:rPr>
-                <w:rFonts w:hint="eastAsia"/>
-              </w:rPr>
-              <w:t>姓名</w:t>
-            </w:r>
-            <w:r>
-              <w:rPr>
-                <w:rFonts w:ascii="Times New Roman"/>
-              </w:rPr>
-              <w:t>&gt;</w:t>
+                <w:rFonts w:hint="eastAsia"/>
+                <w:lang w:val="en-US" w:eastAsia="zh-CN"/>
+              </w:rPr>
+              <w:t>杨天炜、林佳涛</w:t>
             </w:r>
           </w:p>
         </w:tc>
@@ -622,13 +481,6 @@
                 <w:lang w:val="en-US" w:eastAsia="zh-CN"/>
               </w:rPr>
             </w:pPr>
-            <w:r>
-              <w:rPr>
-                <w:rFonts w:hint="eastAsia"/>
-                <w:lang w:val="en-US" w:eastAsia="zh-CN"/>
-              </w:rPr>
-              <w:t>杨天炜</w:t>
-            </w:r>
           </w:p>
         </w:tc>
       </w:tr>
@@ -691,13 +543,6 @@
                 <w:lang w:val="en-US" w:eastAsia="zh-CN"/>
               </w:rPr>
             </w:pPr>
-            <w:r>
-              <w:rPr>
-                <w:rFonts w:hint="eastAsia"/>
-                <w:lang w:val="en-US" w:eastAsia="zh-CN"/>
-              </w:rPr>
-              <w:t>林佳涛</w:t>
-            </w:r>
           </w:p>
         </w:tc>
       </w:tr>
@@ -2709,135 +2554,6 @@
     </w:p>
     <w:p>
       <w:pPr>
-        <w:pStyle w:val="45"/>
-      </w:pPr>
-      <w:r>
-        <w:t>[</w:t>
-      </w:r>
-      <w:r>
-        <w:rPr>
-          <w:rFonts w:hint="eastAsia"/>
-        </w:rPr>
-        <w:t>此文档的目的是收集、分析和定义</w:t>
-      </w:r>
-      <w:r>
-        <w:rPr>
-          <w:i w:val="0"/>
-        </w:rPr>
-        <w:t>&lt;&lt;</w:t>
-      </w:r>
-      <w:r>
-        <w:rPr>
-          <w:rFonts w:hint="eastAsia"/>
-          <w:i w:val="0"/>
-        </w:rPr>
-        <w:t>系统名</w:t>
-      </w:r>
-      <w:r>
-        <w:rPr>
-          <w:i w:val="0"/>
-        </w:rPr>
-        <w:t>&gt;&gt;</w:t>
-      </w:r>
-      <w:r>
-        <w:rPr>
-          <w:rFonts w:hint="eastAsia"/>
-          <w:i w:val="0"/>
-        </w:rPr>
-        <w:t>的高层次需求和特性。</w:t>
-      </w:r>
-      <w:r>
-        <w:rPr>
-          <w:rFonts w:hint="eastAsia"/>
-        </w:rPr>
-        <w:t>它侧重于涉众和目标用户所需的功能以及这些需要存在的</w:t>
-      </w:r>
-      <w:r>
-        <w:rPr>
-          <w:rFonts w:hint="eastAsia"/>
-          <w:b/>
-        </w:rPr>
-        <w:t>原因</w:t>
-      </w:r>
-      <w:r>
-        <w:rPr>
-          <w:rFonts w:hint="eastAsia"/>
-        </w:rPr>
-        <w:t>。</w:t>
-      </w:r>
-      <w:r>
-        <w:rPr>
-          <w:i w:val="0"/>
-        </w:rPr>
-        <w:t>&lt;&lt;</w:t>
-      </w:r>
-      <w:r>
-        <w:rPr>
-          <w:rFonts w:hint="eastAsia"/>
-          <w:i w:val="0"/>
-        </w:rPr>
-        <w:t>系统名</w:t>
-      </w:r>
-      <w:r>
-        <w:rPr>
-          <w:i w:val="0"/>
-        </w:rPr>
-        <w:t>&gt;&gt;</w:t>
-      </w:r>
-      <w:r>
-        <w:rPr>
-          <w:rFonts w:hint="eastAsia"/>
-        </w:rPr>
-        <w:t>如何满足这些需要的详细情况记录在用例和补充规约中。</w:t>
-      </w:r>
-      <w:r>
-        <w:t>]</w:t>
-      </w:r>
-    </w:p>
-    <w:p>
-      <w:pPr>
-        <w:pStyle w:val="45"/>
-      </w:pPr>
-      <w:r>
-        <w:t>[</w:t>
-      </w:r>
-      <w:r>
-        <w:rPr>
-          <w:rFonts w:hint="eastAsia"/>
-          <w:b/>
-        </w:rPr>
-        <w:t>前景</w:t>
-      </w:r>
-      <w:r>
-        <w:rPr>
-          <w:rFonts w:hint="eastAsia"/>
-        </w:rPr>
-        <w:t>文档的简介应提供整个文档的概述。它应包括此</w:t>
-      </w:r>
-      <w:r>
-        <w:rPr>
-          <w:rFonts w:hint="eastAsia"/>
-          <w:b/>
-        </w:rPr>
-        <w:t>前景</w:t>
-      </w:r>
-      <w:r>
-        <w:rPr>
-          <w:rFonts w:hint="eastAsia"/>
-        </w:rPr>
-        <w:t>文档的目的、范围、定义、首字母缩写词、缩略语、参考资料和概述。</w:t>
-      </w:r>
-      <w:r>
-        <w:t>]</w:t>
-      </w:r>
-    </w:p>
-    <w:p>
-      <w:pPr>
-        <w:pStyle w:val="14"/>
-      </w:pPr>
-    </w:p>
-    <w:p>
-      <w:pPr>
         <w:pStyle w:val="3"/>
         <w:numPr>
           <w:ilvl w:val="1"/>
@@ -2845,8 +2561,8 @@
         </w:numPr>
         <w:ind w:left="720" w:hanging="720"/>
       </w:pPr>
-      <w:bookmarkStart w:id="2" w:name="_Toc54270132"/>
-      <w:bookmarkStart w:id="3" w:name="_Toc498919233"/>
+      <w:bookmarkStart w:id="2" w:name="_Toc498919233"/>
+      <w:bookmarkStart w:id="3" w:name="_Toc54270132"/>
       <w:r>
         <w:rPr>
           <w:rFonts w:hint="eastAsia"/>
@@ -2858,36 +2574,6 @@
     </w:p>
     <w:p>
       <w:pPr>
-        <w:pStyle w:val="45"/>
-      </w:pPr>
-      <w:r>
-        <w:t>[</w:t>
-      </w:r>
-      <w:r>
-        <w:rPr>
-          <w:rFonts w:hint="eastAsia"/>
-        </w:rPr>
-        <w:t>阐明此</w:t>
-      </w:r>
-      <w:r>
-        <w:rPr>
-          <w:rFonts w:hint="eastAsia"/>
-          <w:b/>
-        </w:rPr>
-        <w:t>前景</w:t>
-      </w:r>
-      <w:r>
-        <w:rPr>
-          <w:rFonts w:hint="eastAsia"/>
-        </w:rPr>
-        <w:t>文档的目的。</w:t>
-      </w:r>
-      <w:r>
-        <w:t>]</w:t>
-      </w:r>
-    </w:p>
-    <w:p>
-      <w:pPr>
         <w:pStyle w:val="14"/>
         <w:ind w:left="0" w:leftChars="0"/>
         <w:rPr>
@@ -3030,7 +2716,7 @@
         <w:rPr>
           <w:rFonts w:hint="eastAsia"/>
         </w:rPr>
-        <w:t>计划与团队协作跟踪项目旨在开发一款功能强大的计划和团队协作工具，帮助用户有效管理任务、提高工作效率和团队协作能力。本需求文档详细描述了项目的功能和特性、用户需求和用例、技术架构和设计方案、项目计划和进度安排等内容，为开发团队提供了清晰的指导和参考，以确保项目顺利实施和交付。</w:t>
+        <w:t>本文档旨在成为开发一款强大的计划与团队协作工具的蓝图，旨在助力用户高效管理任务和增强团队合作。</w:t>
       </w:r>
     </w:p>
     <w:p>
@@ -3055,36 +2741,6 @@
     </w:p>
     <w:p>
       <w:pPr>
-        <w:pStyle w:val="45"/>
-      </w:pPr>
-      <w:r>
-        <w:t>[</w:t>
-      </w:r>
-      <w:r>
-        <w:rPr>
-          <w:rFonts w:hint="eastAsia"/>
-        </w:rPr>
-        <w:t>简要说明此</w:t>
-      </w:r>
-      <w:r>
-        <w:rPr>
-          <w:rFonts w:hint="eastAsia"/>
-          <w:b/>
-        </w:rPr>
-        <w:t>前景</w:t>
-      </w:r>
-      <w:r>
-        <w:rPr>
-          <w:rFonts w:hint="eastAsia"/>
-        </w:rPr>
-        <w:t>文档的范围：它的相关项目，以及受到此文档影响的任何其他事物。</w:t>
-      </w:r>
-      <w:r>
-        <w:t>]</w:t>
-      </w:r>
-    </w:p>
-    <w:p>
-      <w:pPr>
         <w:pStyle w:val="14"/>
         <w:ind w:left="0" w:leftChars="0"/>
         <w:rPr>
@@ -3116,15 +2772,6 @@
         </w:rPr>
         <w:t>本文档对小组所有成员的功能实现作基本指导。</w:t>
       </w:r>
-    </w:p>
-    <w:p>
-      <w:pPr>
-        <w:pStyle w:val="14"/>
-        <w:rPr>
-          <w:rFonts w:hint="default"/>
-          <w:lang w:val="en-US" w:eastAsia="zh-CN"/>
-        </w:rPr>
-      </w:pPr>
     </w:p>
     <w:p>
       <w:pPr>
@@ -3135,8 +2782,8 @@
         </w:numPr>
         <w:ind w:left="720" w:hanging="720"/>
       </w:pPr>
-      <w:bookmarkStart w:id="6" w:name="_Toc54270134"/>
-      <w:bookmarkStart w:id="7" w:name="_Toc498919235"/>
+      <w:bookmarkStart w:id="6" w:name="_Toc498919235"/>
+      <w:bookmarkStart w:id="7" w:name="_Toc54270134"/>
       <w:r>
         <w:rPr>
           <w:rFonts w:hint="eastAsia"/>
@@ -3148,41 +2795,19 @@
     </w:p>
     <w:p>
       <w:pPr>
-        <w:pStyle w:val="45"/>
-      </w:pPr>
-      <w:r>
-        <w:t>[</w:t>
-      </w:r>
-      <w:r>
-        <w:rPr>
-          <w:rFonts w:hint="eastAsia"/>
-        </w:rPr>
-        <w:t>本小节应提供正确解释此</w:t>
-      </w:r>
-      <w:r>
-        <w:rPr>
-          <w:rFonts w:hint="eastAsia"/>
-          <w:b/>
-        </w:rPr>
-        <w:t>前景</w:t>
-      </w:r>
-      <w:r>
-        <w:rPr>
-          <w:rFonts w:hint="eastAsia"/>
-        </w:rPr>
-        <w:t>文档所需的全部术语的定义、首字母缩写词和缩略语。</w:t>
-      </w:r>
-      <w:r>
-        <w:t> </w:t>
-      </w:r>
-      <w:r>
-        <w:rPr>
-          <w:rFonts w:hint="eastAsia"/>
-        </w:rPr>
-        <w:t>这些信息可以通过引用项目词汇表来提供。</w:t>
-      </w:r>
-      <w:r>
-        <w:t>]</w:t>
+        <w:pStyle w:val="14"/>
+        <w:ind w:left="0" w:leftChars="0" w:firstLine="0" w:firstLineChars="0"/>
+        <w:rPr>
+          <w:rFonts w:hint="eastAsia" w:eastAsia="宋体"/>
+          <w:lang w:val="en-US" w:eastAsia="zh-CN"/>
+        </w:rPr>
+      </w:pPr>
+      <w:r>
+        <w:rPr>
+          <w:rFonts w:hint="eastAsia"/>
+          <w:lang w:val="en-US" w:eastAsia="zh-CN"/>
+        </w:rPr>
+        <w:t>无</w:t>
       </w:r>
     </w:p>
     <w:p>
@@ -3194,8 +2819,8 @@
         </w:numPr>
         <w:ind w:left="720" w:hanging="720"/>
       </w:pPr>
-      <w:bookmarkStart w:id="8" w:name="_Toc54270135"/>
-      <w:bookmarkStart w:id="9" w:name="_Toc498919236"/>
+      <w:bookmarkStart w:id="8" w:name="_Toc498919236"/>
+      <w:bookmarkStart w:id="9" w:name="_Toc54270135"/>
       <w:r>
         <w:rPr>
           <w:rFonts w:hint="eastAsia"/>
@@ -3207,32 +2832,19 @@
     </w:p>
     <w:p>
       <w:pPr>
-        <w:pStyle w:val="45"/>
-      </w:pPr>
-      <w:r>
-        <w:t>[</w:t>
-      </w:r>
-      <w:r>
-        <w:rPr>
-          <w:rFonts w:hint="eastAsia"/>
-        </w:rPr>
-        <w:t>本小节应完整列出此</w:t>
-      </w:r>
-      <w:r>
-        <w:rPr>
-          <w:rFonts w:hint="eastAsia"/>
-          <w:b/>
-        </w:rPr>
-        <w:t>前景</w:t>
-      </w:r>
-      <w:r>
-        <w:rPr>
-          <w:rFonts w:hint="eastAsia"/>
-        </w:rPr>
-        <w:t>文档中其他部分所引用的任何文档。每个文档应标有标题、报告号（如果适用）、日期和出版单位。列出可从中获取这些参考资料的来源。这些信息可以通过引用附录或其他文档来提供。</w:t>
-      </w:r>
-      <w:r>
-        <w:t>]</w:t>
+        <w:pStyle w:val="14"/>
+        <w:ind w:left="0" w:leftChars="0" w:firstLine="0" w:firstLineChars="0"/>
+        <w:rPr>
+          <w:rFonts w:hint="eastAsia" w:eastAsia="宋体"/>
+          <w:lang w:val="en-US" w:eastAsia="zh-CN"/>
+        </w:rPr>
+      </w:pPr>
+      <w:r>
+        <w:rPr>
+          <w:rFonts w:hint="eastAsia"/>
+          <w:lang w:val="en-US" w:eastAsia="zh-CN"/>
+        </w:rPr>
+        <w:t>无</w:t>
       </w:r>
     </w:p>
     <w:p>
@@ -3244,8 +2856,8 @@
         </w:numPr>
         <w:ind w:left="720" w:hanging="720"/>
       </w:pPr>
-      <w:bookmarkStart w:id="10" w:name="_Toc498919238"/>
-      <w:bookmarkStart w:id="11" w:name="_Toc54270136"/>
+      <w:bookmarkStart w:id="10" w:name="_Toc54270136"/>
+      <w:bookmarkStart w:id="11" w:name="_Toc498919238"/>
       <w:r>
         <w:rPr>
           <w:rFonts w:hint="eastAsia"/>
@@ -3264,8 +2876,8 @@
         </w:numPr>
         <w:ind w:left="720" w:hanging="720"/>
       </w:pPr>
-      <w:bookmarkStart w:id="12" w:name="_Toc54270137"/>
-      <w:bookmarkStart w:id="13" w:name="_Toc498919239"/>
+      <w:bookmarkStart w:id="12" w:name="_Toc498919239"/>
+      <w:bookmarkStart w:id="13" w:name="_Toc54270137"/>
       <w:r>
         <w:rPr>
           <w:rFonts w:hint="eastAsia"/>
@@ -3274,23 +2886,6 @@
       </w:r>
       <w:bookmarkEnd w:id="12"/>
       <w:bookmarkEnd w:id="13"/>
-    </w:p>
-    <w:p>
-      <w:pPr>
-        <w:pStyle w:val="45"/>
-      </w:pPr>
-      <w:r>
-        <w:t>[</w:t>
-      </w:r>
-      <w:r>
-        <w:rPr>
-          <w:rFonts w:hint="eastAsia"/>
-        </w:rPr>
-        <w:t>简要说明此项目面临的商机。</w:t>
-      </w:r>
-      <w:r>
-        <w:t>]</w:t>
-      </w:r>
     </w:p>
     <w:p>
       <w:pPr>
@@ -3433,23 +3028,6 @@
       </w:r>
       <w:bookmarkEnd w:id="14"/>
       <w:bookmarkEnd w:id="15"/>
-    </w:p>
-    <w:p>
-      <w:pPr>
-        <w:pStyle w:val="45"/>
-      </w:pPr>
-      <w:r>
-        <w:t>[</w:t>
-      </w:r>
-      <w:r>
-        <w:rPr>
-          <w:rFonts w:hint="eastAsia"/>
-        </w:rPr>
-        <w:t>提供一段说明，总结此项目正在解决的问题。可以采用以下格式：</w:t>
-      </w:r>
-      <w:r>
-        <w:t>]</w:t>
-      </w:r>
     </w:p>
     <w:tbl>
       <w:tblPr>
@@ -3707,23 +3285,6 @@
           </w:tcPr>
           <w:p>
             <w:pPr>
-              <w:pStyle w:val="45"/>
-            </w:pPr>
-            <w:r>
-              <w:t>[</w:t>
-            </w:r>
-            <w:r>
-              <w:rPr>
-                <w:rFonts w:hint="eastAsia"/>
-              </w:rPr>
-              <w:t>应列出成功解决方案的一些主要优点</w:t>
-            </w:r>
-            <w:r>
-              <w:t>]</w:t>
-            </w:r>
-          </w:p>
-          <w:p>
-            <w:pPr>
               <w:rPr>
                 <w:rFonts w:hint="eastAsia"/>
               </w:rPr>
@@ -3805,23 +3366,6 @@
       </w:r>
       <w:bookmarkEnd w:id="16"/>
       <w:bookmarkEnd w:id="17"/>
-    </w:p>
-    <w:p>
-      <w:pPr>
-        <w:pStyle w:val="45"/>
-      </w:pPr>
-      <w:r>
-        <w:t>[</w:t>
-      </w:r>
-      <w:r>
-        <w:rPr>
-          <w:rFonts w:hint="eastAsia"/>
-        </w:rPr>
-        <w:t>提供一段总体说明，高度概括产品将要在市场上占据的独特位置。可以采用以下格式：</w:t>
-      </w:r>
-      <w:r>
-        <w:t>]</w:t>
-      </w:r>
     </w:p>
     <w:tbl>
       <w:tblPr>
@@ -3924,6 +3468,9 @@
             <w:right w:w="108" w:type="dxa"/>
           </w:tblCellMar>
         </w:tblPrEx>
+        <w:trPr>
+          <w:trHeight w:val="90" w:hRule="atLeast"/>
+        </w:trPr>
         <w:tc>
           <w:tcPr>
             <w:tcW w:w="2790" w:type="dxa"/>
@@ -3961,38 +3508,13 @@
           <w:p>
             <w:pPr>
               <w:pStyle w:val="45"/>
-              <w:rPr>
-                <w:rFonts w:hint="eastAsia"/>
-              </w:rPr>
-            </w:pPr>
-            <w:r>
-              <w:t>[</w:t>
-            </w:r>
-            <w:r>
-              <w:rPr>
-                <w:rFonts w:hint="eastAsia"/>
-              </w:rPr>
-              <w:t>说明需要或机会</w:t>
-            </w:r>
-            <w:r>
-              <w:t>]</w:t>
-            </w:r>
-            <w:r>
-              <w:rPr>
-                <w:rFonts w:hint="eastAsia"/>
-              </w:rPr>
-              <w:t>：</w:t>
-            </w:r>
-          </w:p>
-          <w:p>
-            <w:pPr>
-              <w:pStyle w:val="45"/>
-            </w:pPr>
-            <w:r>
-              <w:rPr>
-                <w:rFonts w:hint="eastAsia"/>
-                <w:i/>
-                <w:iCs w:val="0"/>
+            </w:pPr>
+            <w:r>
+              <w:rPr>
+                <w:rFonts w:hint="eastAsia"/>
+                <w:i w:val="0"/>
+                <w:iCs/>
+                <w:color w:val="auto"/>
               </w:rPr>
               <w:t>面临任务管理和团队协作效率低下的问题，寻求一款能够提高工作效率和促进团队协作的工具的用户</w:t>
             </w:r>
@@ -4045,45 +3567,13 @@
           <w:p>
             <w:pPr>
               <w:pStyle w:val="45"/>
-              <w:rPr>
-                <w:rFonts w:ascii="Arial" w:hAnsi="Arial"/>
-              </w:rPr>
-            </w:pPr>
-            <w:r>
-              <w:rPr>
-                <w:rFonts w:hint="eastAsia"/>
-              </w:rPr>
-              <w:t>属于</w:t>
-            </w:r>
-            <w:r>
-              <w:t xml:space="preserve"> </w:t>
-            </w:r>
-            <w:r>
-              <w:rPr>
-                <w:rFonts w:ascii="Arial" w:hAnsi="Arial"/>
-              </w:rPr>
-              <w:t>[</w:t>
-            </w:r>
-            <w:r>
-              <w:rPr>
-                <w:rFonts w:hint="eastAsia"/>
-              </w:rPr>
-              <w:t>产品类别</w:t>
-            </w:r>
-            <w:r>
-              <w:rPr>
-                <w:rFonts w:ascii="Arial" w:hAnsi="Arial"/>
-              </w:rPr>
-              <w:t>]</w:t>
-            </w:r>
-          </w:p>
-          <w:p>
-            <w:pPr>
-              <w:pStyle w:val="45"/>
-            </w:pPr>
-            <w:r>
-              <w:rPr>
-                <w:rFonts w:hint="eastAsia"/>
+            </w:pPr>
+            <w:r>
+              <w:rPr>
+                <w:rFonts w:hint="eastAsia"/>
+                <w:i w:val="0"/>
+                <w:iCs/>
+                <w:color w:val="auto"/>
               </w:rPr>
               <w:t>任务管理和团队协作类别的软件产品</w:t>
             </w:r>
@@ -4138,25 +3628,11 @@
               <w:pStyle w:val="45"/>
             </w:pPr>
             <w:r>
-              <w:t>[</w:t>
-            </w:r>
-            <w:r>
-              <w:rPr>
-                <w:rFonts w:hint="eastAsia"/>
-              </w:rPr>
-              <w:t>陈述主要优点，即促使人们购买的原因</w:t>
-            </w:r>
-            <w:r>
-              <w:t>]</w:t>
-            </w:r>
-          </w:p>
-          <w:p>
-            <w:pPr>
-              <w:pStyle w:val="45"/>
-            </w:pPr>
-            <w:r>
-              <w:rPr>
-                <w:rFonts w:hint="eastAsia"/>
+              <w:rPr>
+                <w:rFonts w:hint="eastAsia"/>
+                <w:i w:val="0"/>
+                <w:iCs/>
+                <w:color w:val="auto"/>
               </w:rPr>
               <w:t>主要优点包括提供直观易用的任务管理工具、实时团队协作功能、个性化定制、智能算法支持的任务优先级排序和推荐功能，以及数据分析和报告功能</w:t>
             </w:r>
@@ -4188,10 +3664,14 @@
               <w:pStyle w:val="14"/>
               <w:keepNext/>
               <w:ind w:left="72"/>
-            </w:pPr>
-            <w:r>
-              <w:rPr>
-                <w:rFonts w:hint="eastAsia"/>
+              <w:rPr>
+                <w:color w:val="auto"/>
+              </w:rPr>
+            </w:pPr>
+            <w:r>
+              <w:rPr>
+                <w:rFonts w:hint="eastAsia"/>
+                <w:color w:val="auto"/>
               </w:rPr>
               <w:t>不同于</w:t>
             </w:r>
@@ -4209,27 +3689,43 @@
           <w:p>
             <w:pPr>
               <w:pStyle w:val="45"/>
-            </w:pPr>
-            <w:r>
+              <w:rPr>
+                <w:color w:val="auto"/>
+              </w:rPr>
+            </w:pPr>
+            <w:r>
+              <w:rPr>
+                <w:color w:val="auto"/>
+              </w:rPr>
               <w:t>[</w:t>
             </w:r>
             <w:r>
               <w:rPr>
                 <w:rFonts w:hint="eastAsia"/>
+                <w:color w:val="auto"/>
               </w:rPr>
               <w:t>主要的竞争产品</w:t>
             </w:r>
             <w:r>
+              <w:rPr>
+                <w:color w:val="auto"/>
+              </w:rPr>
               <w:t>]</w:t>
             </w:r>
           </w:p>
           <w:p>
             <w:pPr>
               <w:pStyle w:val="45"/>
-            </w:pPr>
-            <w:r>
-              <w:rPr>
-                <w:rFonts w:hint="eastAsia"/>
+              <w:rPr>
+                <w:color w:val="auto"/>
+              </w:rPr>
+            </w:pPr>
+            <w:r>
+              <w:rPr>
+                <w:rFonts w:hint="eastAsia"/>
+                <w:i w:val="0"/>
+                <w:iCs/>
+                <w:color w:val="auto"/>
               </w:rPr>
               <w:t>主要竞争产品是传统的任务管理工具和团队协作软件</w:t>
             </w:r>
@@ -4283,25 +3779,11 @@
               <w:pStyle w:val="45"/>
             </w:pPr>
             <w:r>
-              <w:t>[</w:t>
-            </w:r>
-            <w:r>
-              <w:rPr>
-                <w:rFonts w:hint="eastAsia"/>
-              </w:rPr>
-              <w:t>陈述主要的区别</w:t>
-            </w:r>
-            <w:r>
-              <w:t>]</w:t>
-            </w:r>
-          </w:p>
-          <w:p>
-            <w:pPr>
-              <w:pStyle w:val="45"/>
-            </w:pPr>
-            <w:r>
-              <w:rPr>
-                <w:rFonts w:hint="eastAsia"/>
+              <w:rPr>
+                <w:rFonts w:hint="eastAsia"/>
+                <w:i w:val="0"/>
+                <w:iCs/>
+                <w:color w:val="auto"/>
               </w:rPr>
               <w:t>区别于竞争产品的主要特点在于综合了直观易用、实时协作、个性化定制和智能算法等多方面功能，提供更全面的解决方案，以满足用户在任务管理和团队协作方面的多样化需求</w:t>
             </w:r>
@@ -4318,8 +3800,8 @@
         </w:numPr>
         <w:ind w:left="720" w:hanging="720"/>
       </w:pPr>
-      <w:bookmarkStart w:id="18" w:name="_Toc54270140"/>
-      <w:bookmarkStart w:id="19" w:name="_Toc498919242"/>
+      <w:bookmarkStart w:id="18" w:name="_Toc498919242"/>
+      <w:bookmarkStart w:id="19" w:name="_Toc54270140"/>
       <w:r>
         <w:rPr>
           <w:rFonts w:hint="eastAsia"/>
@@ -4328,23 +3810,6 @@
       </w:r>
       <w:bookmarkEnd w:id="18"/>
       <w:bookmarkEnd w:id="19"/>
-    </w:p>
-    <w:p>
-      <w:pPr>
-        <w:pStyle w:val="45"/>
-      </w:pPr>
-      <w:r>
-        <w:t>[</w:t>
-      </w:r>
-      <w:r>
-        <w:rPr>
-          <w:rFonts w:hint="eastAsia"/>
-        </w:rPr>
-        <w:t>为有效地提供可满足涉众及用户实际需要的产品和服务，有必要在需求建模流程中确定并包括所有涉众。您还必须确定系统的用户，确保涉众群体能够充分代表这些用户。本节提供参与项目的涉众和用户的简介，以及他们希望通过所提议的解决方案来解决的关键问题。这里并不说明他们的具体请求或需求，因为这些内容将单独在涉众请求工件中记录。此处只提供之所以存在这些需求的背景和原因。</w:t>
-      </w:r>
-      <w:r>
-        <w:t>]</w:t>
-      </w:r>
     </w:p>
     <w:p>
       <w:pPr>
@@ -4356,8 +3821,8 @@
         </w:numPr>
         <w:ind w:left="720" w:hanging="720"/>
       </w:pPr>
-      <w:bookmarkStart w:id="20" w:name="_Toc498919243"/>
-      <w:bookmarkStart w:id="21" w:name="_Toc54270141"/>
+      <w:bookmarkStart w:id="20" w:name="_Toc54270141"/>
+      <w:bookmarkStart w:id="21" w:name="_Toc498919243"/>
       <w:r>
         <w:rPr>
           <w:rFonts w:hint="eastAsia"/>
@@ -4366,89 +3831,6 @@
       </w:r>
       <w:bookmarkEnd w:id="20"/>
       <w:bookmarkEnd w:id="21"/>
-    </w:p>
-    <w:p>
-      <w:pPr>
-        <w:pStyle w:val="45"/>
-      </w:pPr>
-      <w:r>
-        <w:t>[</w:t>
-      </w:r>
-      <w:r>
-        <w:rPr>
-          <w:rFonts w:hint="eastAsia"/>
-        </w:rPr>
-        <w:t>总结促使您作出产品决策的关键消费者统计数据。说明并定位目标细分市场。估计市场的大小和增长率，估计的依据可以是潜在用户的数量，也可以是您的客户为满足您的产品或改进将要满足的需求所用资金的多少。了解行业大势和主流技术。回答以下战略性问题：</w:t>
-      </w:r>
-    </w:p>
-    <w:p>
-      <w:pPr>
-        <w:pStyle w:val="45"/>
-      </w:pPr>
-      <w:r>
-        <w:t xml:space="preserve">• </w:t>
-      </w:r>
-      <w:r>
-        <w:tab/>
-      </w:r>
-      <w:r>
-        <w:rPr>
-          <w:rFonts w:hint="eastAsia"/>
-        </w:rPr>
-        <w:t>您的组织在这些市场的声誉如何？</w:t>
-      </w:r>
-      <w:r>
-        <w:t xml:space="preserve"> </w:t>
-      </w:r>
-    </w:p>
-    <w:p>
-      <w:pPr>
-        <w:pStyle w:val="45"/>
-      </w:pPr>
-      <w:r>
-        <w:t>•</w:t>
-      </w:r>
-      <w:r>
-        <w:tab/>
-      </w:r>
-      <w:r>
-        <w:t xml:space="preserve"> </w:t>
-      </w:r>
-      <w:r>
-        <w:rPr>
-          <w:rFonts w:hint="eastAsia"/>
-        </w:rPr>
-        <w:t>您想获得什么样的声誉？</w:t>
-      </w:r>
-      <w:r>
-        <w:t xml:space="preserve"> </w:t>
-      </w:r>
-    </w:p>
-    <w:p>
-      <w:pPr>
-        <w:pStyle w:val="45"/>
-        <w:rPr>
-          <w:rFonts w:ascii="Arial" w:hAnsi="Arial"/>
-        </w:rPr>
-      </w:pPr>
-      <w:r>
-        <w:t xml:space="preserve">• </w:t>
-      </w:r>
-      <w:r>
-        <w:tab/>
-      </w:r>
-      <w:r>
-        <w:rPr>
-          <w:rFonts w:hint="eastAsia"/>
-        </w:rPr>
-        <w:t>该产品或服务将如何支持您实现这些目标？</w:t>
-      </w:r>
-      <w:r>
-        <w:rPr>
-          <w:rFonts w:ascii="Arial" w:hAnsi="Arial"/>
-        </w:rPr>
-        <w:t>]</w:t>
-      </w:r>
     </w:p>
     <w:p>
       <w:pPr>
@@ -4516,23 +3898,6 @@
       </w:r>
       <w:bookmarkEnd w:id="22"/>
       <w:bookmarkEnd w:id="23"/>
-    </w:p>
-    <w:p>
-      <w:pPr>
-        <w:pStyle w:val="45"/>
-      </w:pPr>
-      <w:r>
-        <w:t>[</w:t>
-      </w:r>
-      <w:r>
-        <w:rPr>
-          <w:rFonts w:hint="eastAsia"/>
-        </w:rPr>
-        <w:t>提供所有已确定涉众的一览表。</w:t>
-      </w:r>
-      <w:r>
-        <w:t>]</w:t>
-      </w:r>
     </w:p>
     <w:tbl>
       <w:tblPr>
@@ -4677,21 +4042,6 @@
               <w:rPr>
                 <w:rFonts w:hint="eastAsia"/>
               </w:rPr>
-              <w:t>指明涉众类型。</w:t>
-            </w:r>
-          </w:p>
-          <w:p>
-            <w:pPr>
-              <w:pStyle w:val="14"/>
-              <w:ind w:left="0"/>
-              <w:rPr>
-                <w:rFonts w:hint="eastAsia"/>
-              </w:rPr>
-            </w:pPr>
-            <w:r>
-              <w:rPr>
-                <w:rFonts w:hint="eastAsia"/>
-              </w:rPr>
               <w:t>个人用户</w:t>
             </w:r>
           </w:p>
@@ -4700,20 +4050,6 @@
           <w:tcPr>
             <w:tcW w:w="2880" w:type="dxa"/>
           </w:tcPr>
-          <w:p>
-            <w:pPr>
-              <w:pStyle w:val="45"/>
-              <w:rPr>
-                <w:rFonts w:hint="eastAsia"/>
-              </w:rPr>
-            </w:pPr>
-            <w:r>
-              <w:rPr>
-                <w:rFonts w:hint="eastAsia"/>
-              </w:rPr>
-              <w:t>［简要说明。］</w:t>
-            </w:r>
-          </w:p>
           <w:p>
             <w:pPr>
               <w:pStyle w:val="14"/>
@@ -4731,34 +4067,6 @@
           <w:tcPr>
             <w:tcW w:w="3060" w:type="dxa"/>
           </w:tcPr>
-          <w:p>
-            <w:pPr>
-              <w:pStyle w:val="45"/>
-            </w:pPr>
-            <w:r>
-              <w:t>[</w:t>
-            </w:r>
-            <w:r>
-              <w:rPr>
-                <w:rFonts w:hint="eastAsia"/>
-              </w:rPr>
-              <w:t>简要说明他们在开发中的作用。</w:t>
-            </w:r>
-          </w:p>
-          <w:p>
-            <w:pPr>
-              <w:pStyle w:val="45"/>
-            </w:pPr>
-            <w:r>
-              <w:rPr>
-                <w:rFonts w:hint="eastAsia"/>
-              </w:rPr>
-              <w:t>例如，确保某项工作顺利完成。</w:t>
-            </w:r>
-            <w:r>
-              <w:t>]</w:t>
-            </w:r>
-          </w:p>
           <w:p>
             <w:pPr>
               <w:pStyle w:val="14"/>
@@ -4847,6 +4155,9 @@
             <w:r>
               <w:rPr>
                 <w:rFonts w:hint="eastAsia"/>
+                <w:i w:val="0"/>
+                <w:iCs/>
+                <w:color w:val="auto"/>
               </w:rPr>
               <w:t>需要提升团队协作效率的企业团队</w:t>
             </w:r>
@@ -4861,17 +4172,26 @@
               <w:pStyle w:val="45"/>
               <w:rPr>
                 <w:rFonts w:hint="eastAsia"/>
-              </w:rPr>
-            </w:pPr>
-            <w:r>
-              <w:rPr>
-                <w:rFonts w:hint="eastAsia"/>
+                <w:i w:val="0"/>
+                <w:iCs/>
+                <w:color w:val="auto"/>
+              </w:rPr>
+            </w:pPr>
+            <w:r>
+              <w:rPr>
+                <w:rFonts w:hint="eastAsia"/>
+                <w:i w:val="0"/>
+                <w:iCs/>
+                <w:color w:val="auto"/>
               </w:rPr>
               <w:t>使用产品进行团队协作、任务分配和项目管理</w:t>
             </w:r>
             <w:r>
               <w:rPr>
                 <w:rFonts w:hint="eastAsia"/>
+                <w:i w:val="0"/>
+                <w:iCs/>
+                <w:color w:val="auto"/>
                 <w:lang w:eastAsia="zh-CN"/>
               </w:rPr>
               <w:t>，</w:t>
@@ -4879,6 +4199,9 @@
             <w:r>
               <w:rPr>
                 <w:rFonts w:hint="eastAsia"/>
+                <w:i w:val="0"/>
+                <w:iCs/>
+                <w:color w:val="auto"/>
                 <w:lang w:val="en-US" w:eastAsia="zh-CN"/>
               </w:rPr>
               <w:t>为软件提供需求引导</w:t>
@@ -4932,11 +4255,17 @@
               <w:pStyle w:val="45"/>
               <w:rPr>
                 <w:rFonts w:hint="eastAsia"/>
-              </w:rPr>
-            </w:pPr>
-            <w:r>
-              <w:rPr>
-                <w:rFonts w:hint="eastAsia"/>
+                <w:i w:val="0"/>
+                <w:iCs/>
+                <w:color w:val="auto"/>
+              </w:rPr>
+            </w:pPr>
+            <w:r>
+              <w:rPr>
+                <w:rFonts w:hint="eastAsia"/>
+                <w:i w:val="0"/>
+                <w:iCs/>
+                <w:color w:val="auto"/>
               </w:rPr>
               <w:t>需要监督和管理团队工作的领导者</w:t>
             </w:r>
@@ -4951,17 +4280,26 @@
               <w:pStyle w:val="45"/>
               <w:rPr>
                 <w:rFonts w:hint="eastAsia"/>
-              </w:rPr>
-            </w:pPr>
-            <w:r>
-              <w:rPr>
-                <w:rFonts w:hint="eastAsia"/>
+                <w:i w:val="0"/>
+                <w:iCs/>
+                <w:color w:val="auto"/>
+              </w:rPr>
+            </w:pPr>
+            <w:r>
+              <w:rPr>
+                <w:rFonts w:hint="eastAsia"/>
+                <w:i w:val="0"/>
+                <w:iCs/>
+                <w:color w:val="auto"/>
               </w:rPr>
               <w:t>使用产品进行团队工作监督、进度追踪和资源分配</w:t>
             </w:r>
             <w:r>
               <w:rPr>
                 <w:rFonts w:hint="eastAsia"/>
+                <w:i w:val="0"/>
+                <w:iCs/>
+                <w:color w:val="auto"/>
                 <w:lang w:eastAsia="zh-CN"/>
               </w:rPr>
               <w:t>，</w:t>
@@ -4969,6 +4307,9 @@
             <w:r>
               <w:rPr>
                 <w:rFonts w:hint="eastAsia"/>
+                <w:i w:val="0"/>
+                <w:iCs/>
+                <w:color w:val="auto"/>
                 <w:lang w:val="en-US" w:eastAsia="zh-CN"/>
               </w:rPr>
               <w:t>为软件提供需求引导</w:t>
@@ -5023,11 +4364,17 @@
               <w:pStyle w:val="45"/>
               <w:rPr>
                 <w:rFonts w:hint="eastAsia"/>
-              </w:rPr>
-            </w:pPr>
-            <w:r>
-              <w:rPr>
-                <w:rFonts w:hint="eastAsia"/>
+                <w:i w:val="0"/>
+                <w:iCs/>
+                <w:color w:val="auto"/>
+              </w:rPr>
+            </w:pPr>
+            <w:r>
+              <w:rPr>
+                <w:rFonts w:hint="eastAsia"/>
+                <w:i w:val="0"/>
+                <w:iCs/>
+                <w:color w:val="auto"/>
               </w:rPr>
               <w:t>负责软件实施和技术支持的团队</w:t>
             </w:r>
@@ -5042,11 +4389,17 @@
               <w:pStyle w:val="45"/>
               <w:rPr>
                 <w:rFonts w:hint="eastAsia"/>
-              </w:rPr>
-            </w:pPr>
-            <w:r>
-              <w:rPr>
-                <w:rFonts w:hint="eastAsia"/>
+                <w:i w:val="0"/>
+                <w:iCs/>
+                <w:color w:val="auto"/>
+              </w:rPr>
+            </w:pPr>
+            <w:r>
+              <w:rPr>
+                <w:rFonts w:hint="eastAsia"/>
+                <w:i w:val="0"/>
+                <w:iCs/>
+                <w:color w:val="auto"/>
               </w:rPr>
               <w:t>协助产品实施、解决技术问题和提供客户支持</w:t>
             </w:r>
@@ -5099,11 +4452,17 @@
               <w:pStyle w:val="45"/>
               <w:rPr>
                 <w:rFonts w:hint="eastAsia"/>
-              </w:rPr>
-            </w:pPr>
-            <w:r>
-              <w:rPr>
-                <w:rFonts w:hint="eastAsia"/>
+                <w:i w:val="0"/>
+                <w:iCs/>
+                <w:color w:val="auto"/>
+              </w:rPr>
+            </w:pPr>
+            <w:r>
+              <w:rPr>
+                <w:rFonts w:hint="eastAsia"/>
+                <w:i w:val="0"/>
+                <w:iCs/>
+                <w:color w:val="auto"/>
               </w:rPr>
               <w:t>监督和参与产品开发和市场推广过程的资金支持者</w:t>
             </w:r>
@@ -5118,11 +4477,17 @@
               <w:pStyle w:val="45"/>
               <w:rPr>
                 <w:rFonts w:hint="eastAsia"/>
-              </w:rPr>
-            </w:pPr>
-            <w:r>
-              <w:rPr>
-                <w:rFonts w:hint="eastAsia"/>
+                <w:i w:val="0"/>
+                <w:iCs/>
+                <w:color w:val="auto"/>
+              </w:rPr>
+            </w:pPr>
+            <w:r>
+              <w:rPr>
+                <w:rFonts w:hint="eastAsia"/>
+                <w:i w:val="0"/>
+                <w:iCs/>
+                <w:color w:val="auto"/>
               </w:rPr>
               <w:t>监督投资、影响商业战略和产品发展方向</w:t>
             </w:r>
@@ -5147,23 +4512,6 @@
       </w:r>
       <w:bookmarkEnd w:id="24"/>
       <w:bookmarkEnd w:id="25"/>
-    </w:p>
-    <w:p>
-      <w:pPr>
-        <w:pStyle w:val="45"/>
-      </w:pPr>
-      <w:r>
-        <w:t>[</w:t>
-      </w:r>
-      <w:r>
-        <w:rPr>
-          <w:rFonts w:hint="eastAsia"/>
-        </w:rPr>
-        <w:t>提供所有已确定用户的一览表。</w:t>
-      </w:r>
-      <w:r>
-        <w:t>]</w:t>
-      </w:r>
     </w:p>
     <w:tbl>
       <w:tblPr>
@@ -5306,12 +4654,15 @@
             <w:pPr>
               <w:pStyle w:val="14"/>
               <w:ind w:left="0"/>
-            </w:pPr>
-            <w:r>
-              <w:rPr>
-                <w:rFonts w:hint="eastAsia"/>
-              </w:rPr>
-              <w:t>指明用户类型</w:t>
+              <w:rPr>
+                <w:rFonts w:hint="eastAsia"/>
+              </w:rPr>
+            </w:pPr>
+            <w:r>
+              <w:rPr>
+                <w:rFonts w:hint="eastAsia"/>
+              </w:rPr>
+              <w:t>普通用户</w:t>
             </w:r>
           </w:p>
         </w:tc>
@@ -5322,24 +4673,21 @@
           <w:p>
             <w:pPr>
               <w:pStyle w:val="45"/>
-            </w:pPr>
-            <w:r>
               <w:rPr>
                 <w:rFonts w:ascii="Arial" w:hAnsi="Arial"/>
-              </w:rPr>
-              <w:t>[</w:t>
-            </w:r>
-            <w:r>
-              <w:rPr>
-                <w:rFonts w:hint="eastAsia"/>
-              </w:rPr>
-              <w:t>简要说明他们在系统中的主要职责。</w:t>
-            </w:r>
-            <w:r>
-              <w:rPr>
-                <w:rFonts w:ascii="Arial" w:hAnsi="Arial"/>
-              </w:rPr>
-              <w:t>]</w:t>
+                <w:i w:val="0"/>
+                <w:iCs/>
+                <w:color w:val="auto"/>
+              </w:rPr>
+            </w:pPr>
+            <w:r>
+              <w:rPr>
+                <w:rFonts w:hint="eastAsia"/>
+                <w:i w:val="0"/>
+                <w:iCs/>
+                <w:color w:val="auto"/>
+              </w:rPr>
+              <w:t>面临任务管理困难的个人用户</w:t>
             </w:r>
           </w:p>
         </w:tc>
@@ -5350,35 +4698,21 @@
           <w:p>
             <w:pPr>
               <w:pStyle w:val="45"/>
-            </w:pPr>
-            <w:r>
-              <w:t>[</w:t>
-            </w:r>
-            <w:r>
-              <w:rPr>
-                <w:rFonts w:hint="eastAsia"/>
-              </w:rPr>
-              <w:t>明确用户由哪个涉众来代表。</w:t>
-            </w:r>
-          </w:p>
-          <w:p>
-            <w:pPr>
-              <w:pStyle w:val="45"/>
-            </w:pPr>
-            <w:r>
-              <w:rPr>
-                <w:rFonts w:hint="eastAsia"/>
-              </w:rPr>
-              <w:t>例如，由涉众</w:t>
-            </w:r>
-            <w:r>
-              <w:t xml:space="preserve"> 1.1 </w:t>
-            </w:r>
-            <w:r>
-              <w:rPr>
-                <w:rFonts w:hint="eastAsia"/>
-              </w:rPr>
-              <w:t>来代表］</w:t>
+              <w:rPr>
+                <w:rFonts w:hint="eastAsia"/>
+                <w:i w:val="0"/>
+                <w:iCs/>
+                <w:color w:val="auto"/>
+              </w:rPr>
+            </w:pPr>
+            <w:r>
+              <w:rPr>
+                <w:rFonts w:hint="eastAsia"/>
+                <w:i w:val="0"/>
+                <w:iCs/>
+                <w:color w:val="auto"/>
+              </w:rPr>
+              <w:t>个人用户</w:t>
             </w:r>
           </w:p>
         </w:tc>
@@ -5412,14 +4746,16 @@
               <w:pStyle w:val="14"/>
               <w:ind w:left="0"/>
               <w:rPr>
-                <w:rFonts w:hint="eastAsia"/>
-              </w:rPr>
-            </w:pPr>
-            <w:r>
-              <w:rPr>
-                <w:rFonts w:hint="eastAsia"/>
-              </w:rPr>
-              <w:t>普通用户</w:t>
+                <w:rFonts w:hint="eastAsia" w:eastAsia="宋体"/>
+                <w:lang w:val="en-US" w:eastAsia="zh-CN"/>
+              </w:rPr>
+            </w:pPr>
+            <w:r>
+              <w:rPr>
+                <w:rFonts w:hint="eastAsia"/>
+                <w:lang w:val="en-US" w:eastAsia="zh-CN"/>
+              </w:rPr>
+              <w:t>提升用户</w:t>
             </w:r>
           </w:p>
         </w:tc>
@@ -5431,14 +4767,22 @@
             <w:pPr>
               <w:pStyle w:val="45"/>
               <w:rPr>
-                <w:rFonts w:ascii="Arial" w:hAnsi="Arial"/>
-              </w:rPr>
-            </w:pPr>
-            <w:r>
-              <w:rPr>
-                <w:rFonts w:hint="eastAsia"/>
-              </w:rPr>
-              <w:t>面临任务管理困难的个人用户</w:t>
+                <w:rFonts w:hint="default" w:ascii="Arial" w:hAnsi="Arial" w:eastAsia="宋体"/>
+                <w:i w:val="0"/>
+                <w:iCs/>
+                <w:color w:val="auto"/>
+                <w:lang w:val="en-US" w:eastAsia="zh-CN"/>
+              </w:rPr>
+            </w:pPr>
+            <w:r>
+              <w:rPr>
+                <w:rFonts w:hint="eastAsia" w:ascii="Arial" w:hAnsi="Arial"/>
+                <w:i w:val="0"/>
+                <w:iCs/>
+                <w:color w:val="auto"/>
+                <w:lang w:val="en-US" w:eastAsia="zh-CN"/>
+              </w:rPr>
+              <w:t>对于计划管理有卓越追求的用户</w:t>
             </w:r>
           </w:p>
         </w:tc>
@@ -5450,14 +4794,22 @@
             <w:pPr>
               <w:pStyle w:val="45"/>
               <w:rPr>
-                <w:rFonts w:hint="eastAsia"/>
-              </w:rPr>
-            </w:pPr>
-            <w:r>
-              <w:rPr>
-                <w:rFonts w:hint="eastAsia"/>
-              </w:rPr>
-              <w:t>个人用户</w:t>
+                <w:rFonts w:hint="default" w:eastAsia="宋体"/>
+                <w:i w:val="0"/>
+                <w:iCs/>
+                <w:color w:val="auto"/>
+                <w:lang w:val="en-US" w:eastAsia="zh-CN"/>
+              </w:rPr>
+            </w:pPr>
+            <w:r>
+              <w:rPr>
+                <w:rFonts w:hint="eastAsia"/>
+                <w:i w:val="0"/>
+                <w:iCs/>
+                <w:color w:val="auto"/>
+                <w:lang w:val="en-US" w:eastAsia="zh-CN"/>
+              </w:rPr>
+              <w:t>高级用户</w:t>
             </w:r>
           </w:p>
         </w:tc>
@@ -5491,16 +4843,14 @@
               <w:pStyle w:val="14"/>
               <w:ind w:left="0"/>
               <w:rPr>
-                <w:rFonts w:hint="eastAsia" w:eastAsia="宋体"/>
-                <w:lang w:val="en-US" w:eastAsia="zh-CN"/>
-              </w:rPr>
-            </w:pPr>
-            <w:r>
-              <w:rPr>
-                <w:rFonts w:hint="eastAsia"/>
-                <w:lang w:val="en-US" w:eastAsia="zh-CN"/>
-              </w:rPr>
-              <w:t>提升用户</w:t>
+                <w:rFonts w:hint="eastAsia"/>
+              </w:rPr>
+            </w:pPr>
+            <w:r>
+              <w:rPr>
+                <w:rFonts w:hint="eastAsia"/>
+              </w:rPr>
+              <w:t>团队成员</w:t>
             </w:r>
           </w:p>
         </w:tc>
@@ -5512,16 +4862,20 @@
             <w:pPr>
               <w:pStyle w:val="45"/>
               <w:rPr>
-                <w:rFonts w:hint="default" w:ascii="Arial" w:hAnsi="Arial" w:eastAsia="宋体"/>
-                <w:lang w:val="en-US" w:eastAsia="zh-CN"/>
-              </w:rPr>
-            </w:pPr>
-            <w:r>
-              <w:rPr>
-                <w:rFonts w:hint="eastAsia" w:ascii="Arial" w:hAnsi="Arial"/>
-                <w:lang w:val="en-US" w:eastAsia="zh-CN"/>
-              </w:rPr>
-              <w:t>对于计划管理有卓越追求的用户</w:t>
+                <w:rFonts w:ascii="Arial" w:hAnsi="Arial"/>
+                <w:i w:val="0"/>
+                <w:iCs/>
+                <w:color w:val="auto"/>
+              </w:rPr>
+            </w:pPr>
+            <w:r>
+              <w:rPr>
+                <w:rFonts w:hint="eastAsia"/>
+                <w:i w:val="0"/>
+                <w:iCs/>
+                <w:color w:val="auto"/>
+              </w:rPr>
+              <w:t>参与团队协作的企业团队成员</w:t>
             </w:r>
           </w:p>
         </w:tc>
@@ -5533,16 +4887,20 @@
             <w:pPr>
               <w:pStyle w:val="45"/>
               <w:rPr>
-                <w:rFonts w:hint="default" w:eastAsia="宋体"/>
-                <w:lang w:val="en-US" w:eastAsia="zh-CN"/>
-              </w:rPr>
-            </w:pPr>
-            <w:r>
-              <w:rPr>
-                <w:rFonts w:hint="eastAsia"/>
-                <w:lang w:val="en-US" w:eastAsia="zh-CN"/>
-              </w:rPr>
-              <w:t>高级用户</w:t>
+                <w:rFonts w:hint="eastAsia"/>
+                <w:i w:val="0"/>
+                <w:iCs/>
+                <w:color w:val="auto"/>
+              </w:rPr>
+            </w:pPr>
+            <w:r>
+              <w:rPr>
+                <w:rFonts w:hint="eastAsia"/>
+                <w:i w:val="0"/>
+                <w:iCs/>
+                <w:color w:val="auto"/>
+              </w:rPr>
+              <w:t>企业团队</w:t>
             </w:r>
           </w:p>
         </w:tc>
@@ -5583,7 +4941,7 @@
               <w:rPr>
                 <w:rFonts w:hint="eastAsia"/>
               </w:rPr>
-              <w:t>团队成员</w:t>
+              <w:t>领导者</w:t>
             </w:r>
           </w:p>
         </w:tc>
@@ -5595,14 +4953,20 @@
             <w:pPr>
               <w:pStyle w:val="45"/>
               <w:rPr>
-                <w:rFonts w:ascii="Arial" w:hAnsi="Arial"/>
-              </w:rPr>
-            </w:pPr>
-            <w:r>
-              <w:rPr>
-                <w:rFonts w:hint="eastAsia"/>
-              </w:rPr>
-              <w:t>参与团队协作的企业团队成员</w:t>
+                <w:rFonts w:hint="eastAsia"/>
+                <w:i w:val="0"/>
+                <w:iCs/>
+                <w:color w:val="auto"/>
+              </w:rPr>
+            </w:pPr>
+            <w:r>
+              <w:rPr>
+                <w:rFonts w:hint="eastAsia"/>
+                <w:i w:val="0"/>
+                <w:iCs/>
+                <w:color w:val="auto"/>
+              </w:rPr>
+              <w:t>需要监督和管理团队工作的管理人员</w:t>
             </w:r>
           </w:p>
         </w:tc>
@@ -5615,90 +4979,17 @@
               <w:pStyle w:val="45"/>
               <w:rPr>
                 <w:rFonts w:hint="eastAsia"/>
-              </w:rPr>
-            </w:pPr>
-            <w:r>
-              <w:rPr>
-                <w:rFonts w:hint="eastAsia"/>
-              </w:rPr>
-              <w:t>企业团队</w:t>
-            </w:r>
-          </w:p>
-        </w:tc>
-      </w:tr>
-      <w:tr>
-        <w:tblPrEx>
-          <w:tblBorders>
-            <w:top w:val="single" w:color="000000" w:sz="6" w:space="0"/>
-            <w:left w:val="single" w:color="000000" w:sz="6" w:space="0"/>
-            <w:bottom w:val="single" w:color="000000" w:sz="6" w:space="0"/>
-            <w:right w:val="single" w:color="000000" w:sz="6" w:space="0"/>
-            <w:insideH w:val="single" w:color="000000" w:sz="6" w:space="0"/>
-            <w:insideV w:val="single" w:color="000000" w:sz="6" w:space="0"/>
-          </w:tblBorders>
-          <w:tblCellMar>
-            <w:top w:w="0" w:type="dxa"/>
-            <w:left w:w="108" w:type="dxa"/>
-            <w:bottom w:w="0" w:type="dxa"/>
-            <w:right w:w="108" w:type="dxa"/>
-          </w:tblCellMar>
-        </w:tblPrEx>
-        <w:trPr>
-          <w:trHeight w:val="976" w:hRule="atLeast"/>
-        </w:trPr>
-        <w:tc>
-          <w:tcPr>
-            <w:tcW w:w="2520" w:type="dxa"/>
-          </w:tcPr>
-          <w:p>
-            <w:pPr>
-              <w:pStyle w:val="14"/>
-              <w:ind w:left="0"/>
-              <w:rPr>
-                <w:rFonts w:hint="eastAsia"/>
-              </w:rPr>
-            </w:pPr>
-            <w:r>
-              <w:rPr>
-                <w:rFonts w:hint="eastAsia"/>
-              </w:rPr>
-              <w:t>领导者</w:t>
-            </w:r>
-          </w:p>
-        </w:tc>
-        <w:tc>
-          <w:tcPr>
-            <w:tcW w:w="2817" w:type="dxa"/>
-          </w:tcPr>
-          <w:p>
-            <w:pPr>
-              <w:pStyle w:val="45"/>
-              <w:rPr>
-                <w:rFonts w:hint="eastAsia"/>
-              </w:rPr>
-            </w:pPr>
-            <w:r>
-              <w:rPr>
-                <w:rFonts w:hint="eastAsia"/>
-              </w:rPr>
-              <w:t>需要监督和管理团队工作的管理人员</w:t>
-            </w:r>
-          </w:p>
-        </w:tc>
-        <w:tc>
-          <w:tcPr>
-            <w:tcW w:w="3024" w:type="dxa"/>
-          </w:tcPr>
-          <w:p>
-            <w:pPr>
-              <w:pStyle w:val="45"/>
-              <w:rPr>
-                <w:rFonts w:hint="eastAsia"/>
-              </w:rPr>
-            </w:pPr>
-            <w:r>
-              <w:rPr>
-                <w:rFonts w:hint="eastAsia"/>
+                <w:i w:val="0"/>
+                <w:iCs/>
+                <w:color w:val="auto"/>
+              </w:rPr>
+            </w:pPr>
+            <w:r>
+              <w:rPr>
+                <w:rFonts w:hint="eastAsia"/>
+                <w:i w:val="0"/>
+                <w:iCs/>
+                <w:color w:val="auto"/>
               </w:rPr>
               <w:t>管理人员</w:t>
             </w:r>
@@ -5739,123 +5030,6 @@
       </w:r>
       <w:bookmarkEnd w:id="26"/>
       <w:bookmarkEnd w:id="27"/>
-    </w:p>
-    <w:p>
-      <w:pPr>
-        <w:pStyle w:val="45"/>
-      </w:pPr>
-      <w:r>
-        <w:t>[</w:t>
-      </w:r>
-      <w:r>
-        <w:rPr>
-          <w:rFonts w:hint="eastAsia"/>
-        </w:rPr>
-        <w:t>列出涉众认为现有解决方案存在的关键问题。对于列出的每个问题，需澄清以下要点：</w:t>
-      </w:r>
-    </w:p>
-    <w:p>
-      <w:pPr>
-        <w:pStyle w:val="45"/>
-      </w:pPr>
-      <w:r>
-        <w:t>•</w:t>
-      </w:r>
-      <w:r>
-        <w:tab/>
-      </w:r>
-      <w:r>
-        <w:rPr>
-          <w:rFonts w:hint="eastAsia"/>
-        </w:rPr>
-        <w:t>为什么会出现这一问题？</w:t>
-      </w:r>
-      <w:r>
-        <w:t xml:space="preserve"> </w:t>
-      </w:r>
-    </w:p>
-    <w:p>
-      <w:pPr>
-        <w:pStyle w:val="45"/>
-      </w:pPr>
-      <w:r>
-        <w:t>•</w:t>
-      </w:r>
-      <w:r>
-        <w:tab/>
-      </w:r>
-      <w:r>
-        <w:rPr>
-          <w:rFonts w:hint="eastAsia"/>
-        </w:rPr>
-        <w:t>目前如何解决该问题？</w:t>
-      </w:r>
-    </w:p>
-    <w:p>
-      <w:pPr>
-        <w:pStyle w:val="45"/>
-      </w:pPr>
-      <w:r>
-        <w:t>•</w:t>
-      </w:r>
-      <w:r>
-        <w:tab/>
-      </w:r>
-      <w:r>
-        <w:rPr>
-          <w:rFonts w:hint="eastAsia"/>
-        </w:rPr>
-        <w:t>涉众需要什么样的解决方案？</w:t>
-      </w:r>
-      <w:r>
-        <w:rPr>
-          <w:rFonts w:ascii="Arial" w:hAnsi="Arial"/>
-        </w:rPr>
-        <w:t>]</w:t>
-      </w:r>
-    </w:p>
-    <w:p>
-      <w:pPr>
-        <w:pStyle w:val="45"/>
-      </w:pPr>
-      <w:r>
-        <w:t>[</w:t>
-      </w:r>
-      <w:r>
-        <w:rPr>
-          <w:rFonts w:hint="eastAsia"/>
-        </w:rPr>
-        <w:t>务必要了解涉众或用户对解决各个问题的</w:t>
-      </w:r>
-      <w:r>
-        <w:rPr>
-          <w:rFonts w:hint="eastAsia"/>
-          <w:b/>
-        </w:rPr>
-        <w:t>相对</w:t>
-      </w:r>
-      <w:r>
-        <w:rPr>
-          <w:rFonts w:hint="eastAsia"/>
-        </w:rPr>
-        <w:t>重视程度。分级和累积投票方法表明，</w:t>
-      </w:r>
-      <w:r>
-        <w:rPr>
-          <w:rFonts w:hint="eastAsia"/>
-          <w:b/>
-        </w:rPr>
-        <w:t>必须</w:t>
-      </w:r>
-      <w:r>
-        <w:rPr>
-          <w:rFonts w:hint="eastAsia"/>
-        </w:rPr>
-        <w:t>解决的问题与涉众或用户希望解决的问题大有不同。</w:t>
-      </w:r>
-      <w:r>
-        <w:t>]</w:t>
-      </w:r>
     </w:p>
     <w:tbl>
       <w:tblPr>
@@ -6284,9 +5458,17 @@
               <w:pStyle w:val="14"/>
               <w:ind w:left="0"/>
               <w:rPr>
-                <w:rFonts w:hint="eastAsia"/>
-              </w:rPr>
-            </w:pPr>
+                <w:rFonts w:hint="eastAsia" w:eastAsia="宋体"/>
+                <w:lang w:val="en-US" w:eastAsia="zh-CN"/>
+              </w:rPr>
+            </w:pPr>
+            <w:r>
+              <w:rPr>
+                <w:rFonts w:hint="eastAsia"/>
+                <w:lang w:val="en-US" w:eastAsia="zh-CN"/>
+              </w:rPr>
+              <w:t>高</w:t>
+            </w:r>
           </w:p>
         </w:tc>
         <w:tc>
@@ -6405,9 +5587,17 @@
               <w:pStyle w:val="14"/>
               <w:ind w:left="0"/>
               <w:rPr>
-                <w:rFonts w:hint="eastAsia"/>
-              </w:rPr>
-            </w:pPr>
+                <w:rFonts w:hint="eastAsia" w:eastAsia="宋体"/>
+                <w:lang w:val="en-US" w:eastAsia="zh-CN"/>
+              </w:rPr>
+            </w:pPr>
+            <w:r>
+              <w:rPr>
+                <w:rFonts w:hint="eastAsia"/>
+                <w:lang w:val="en-US" w:eastAsia="zh-CN"/>
+              </w:rPr>
+              <w:t>低</w:t>
+            </w:r>
           </w:p>
         </w:tc>
         <w:tc>
@@ -6526,9 +5716,17 @@
               <w:pStyle w:val="14"/>
               <w:ind w:left="0"/>
               <w:rPr>
-                <w:rFonts w:hint="eastAsia"/>
-              </w:rPr>
-            </w:pPr>
+                <w:rFonts w:hint="eastAsia" w:eastAsia="宋体"/>
+                <w:lang w:val="en-US" w:eastAsia="zh-CN"/>
+              </w:rPr>
+            </w:pPr>
+            <w:r>
+              <w:rPr>
+                <w:rFonts w:hint="eastAsia"/>
+                <w:lang w:val="en-US" w:eastAsia="zh-CN"/>
+              </w:rPr>
+              <w:t>中</w:t>
+            </w:r>
           </w:p>
         </w:tc>
         <w:tc>
@@ -6627,23 +5825,6 @@
     </w:p>
     <w:p>
       <w:pPr>
-        <w:pStyle w:val="45"/>
-      </w:pPr>
-      <w:r>
-        <w:t>[</w:t>
-      </w:r>
-      <w:r>
-        <w:rPr>
-          <w:rFonts w:hint="eastAsia"/>
-        </w:rPr>
-        <w:t>确定涉众认为可以使用的备选方案。其中可能包括购买竞争对手的产品、自行设计解决方案，或者仅维持现状。列出已经存在或潜在的竞争产品。列出涉众认为各种竞争对手具有的主要优缺点。</w:t>
-      </w:r>
-      <w:r>
-        <w:t>]</w:t>
-      </w:r>
-    </w:p>
-    <w:p>
-      <w:pPr>
         <w:pStyle w:val="4"/>
         <w:numPr>
           <w:ilvl w:val="2"/>
@@ -6723,6 +5904,13 @@
     </w:p>
     <w:p>
       <w:pPr>
+        <w:rPr>
+          <w:rFonts w:hint="eastAsia"/>
+        </w:rPr>
+      </w:pPr>
+    </w:p>
+    <w:p>
+      <w:pPr>
         <w:ind w:firstLine="400" w:firstLineChars="200"/>
         <w:rPr>
           <w:rFonts w:hint="eastAsia"/>
@@ -6732,7 +5920,20 @@
         <w:rPr>
           <w:rFonts w:hint="eastAsia"/>
         </w:rPr>
-        <w:t>然而，与帕鲁模拟器相比，"Asana"可能存在一些缺点：</w:t>
+        <w:t>然而，与</w:t>
+      </w:r>
+      <w:r>
+        <w:rPr>
+          <w:rFonts w:hint="eastAsia"/>
+          <w:lang w:val="en-US" w:eastAsia="zh-CN"/>
+        </w:rPr>
+        <w:t>本项目</w:t>
+      </w:r>
+      <w:r>
+        <w:rPr>
+          <w:rFonts w:hint="eastAsia"/>
+        </w:rPr>
+        <w:t>相比，"Asana"可能存在一些缺点：</w:t>
       </w:r>
     </w:p>
     <w:p>
@@ -6912,6 +6113,13 @@
           <w:rFonts w:hint="eastAsia"/>
         </w:rPr>
       </w:pPr>
+    </w:p>
+    <w:p>
+      <w:pPr>
+        <w:rPr>
+          <w:rFonts w:hint="eastAsia"/>
+        </w:rPr>
+      </w:pPr>
       <w:r>
         <w:rPr>
           <w:rFonts w:hint="eastAsia"/>
@@ -6964,11 +6172,25 @@
           <w:rFonts w:hint="eastAsia"/>
         </w:rPr>
       </w:pPr>
-      <w:r>
-        <w:rPr>
-          <w:rFonts w:hint="eastAsia"/>
-        </w:rPr>
-        <w:t>你的项目的优点：</w:t>
+    </w:p>
+    <w:p>
+      <w:pPr>
+        <w:rPr>
+          <w:rFonts w:hint="eastAsia"/>
+        </w:rPr>
+      </w:pPr>
+      <w:r>
+        <w:rPr>
+          <w:rFonts w:hint="eastAsia"/>
+          <w:lang w:val="en-US" w:eastAsia="zh-CN"/>
+        </w:rPr>
+        <w:t>本</w:t>
+      </w:r>
+      <w:r>
+        <w:rPr>
+          <w:rFonts w:hint="eastAsia"/>
+        </w:rPr>
+        <w:t>项目的优点：</w:t>
       </w:r>
     </w:p>
     <w:p>
@@ -7053,77 +6275,6 @@
     </w:p>
     <w:p>
       <w:pPr>
-        <w:pStyle w:val="45"/>
-      </w:pPr>
-      <w:r>
-        <w:t>[</w:t>
-      </w:r>
-      <w:r>
-        <w:rPr>
-          <w:rFonts w:hint="eastAsia"/>
-        </w:rPr>
-        <w:t>此节高度概括产品的功能、与其他应用程序的接口以及系统配置。此节通常要包括以下三个小节：</w:t>
-      </w:r>
-    </w:p>
-    <w:p>
-      <w:pPr>
-        <w:pStyle w:val="45"/>
-      </w:pPr>
-      <w:r>
-        <w:t>•</w:t>
-      </w:r>
-      <w:r>
-        <w:tab/>
-      </w:r>
-      <w:r>
-        <w:rPr>
-          <w:rFonts w:hint="eastAsia"/>
-        </w:rPr>
-        <w:t>产品总体效果</w:t>
-      </w:r>
-    </w:p>
-    <w:p>
-      <w:pPr>
-        <w:pStyle w:val="45"/>
-      </w:pPr>
-      <w:r>
-        <w:t>•</w:t>
-      </w:r>
-      <w:r>
-        <w:tab/>
-      </w:r>
-      <w:r>
-        <w:rPr>
-          <w:rFonts w:hint="eastAsia"/>
-        </w:rPr>
-        <w:t>产品功能</w:t>
-      </w:r>
-    </w:p>
-    <w:p>
-      <w:pPr>
-        <w:pStyle w:val="45"/>
-      </w:pPr>
-      <w:r>
-        <w:t>•</w:t>
-      </w:r>
-      <w:r>
-        <w:tab/>
-      </w:r>
-      <w:r>
-        <w:rPr>
-          <w:rFonts w:hint="eastAsia"/>
-        </w:rPr>
-        <w:t>假设与依赖关系</w:t>
-      </w:r>
-      <w:r>
-        <w:rPr>
-          <w:rFonts w:ascii="Arial" w:hAnsi="Arial"/>
-        </w:rPr>
-        <w:t>]</w:t>
-      </w:r>
-    </w:p>
-    <w:p>
-      <w:pPr>
         <w:pStyle w:val="3"/>
         <w:numPr>
           <w:ilvl w:val="1"/>
@@ -7144,31 +6295,8 @@
     </w:p>
     <w:p>
       <w:pPr>
-        <w:pStyle w:val="45"/>
-      </w:pPr>
-      <w:r>
-        <w:t>[</w:t>
-      </w:r>
-      <w:r>
-        <w:rPr>
-          <w:rFonts w:hint="eastAsia"/>
-          <w:b/>
-        </w:rPr>
-        <w:t>前景</w:t>
-      </w:r>
-      <w:r>
-        <w:rPr>
-          <w:rFonts w:hint="eastAsia"/>
-        </w:rPr>
-        <w:t>文档的这一小节应将该产品放在其他相关产品环境和用户环境中进行介绍。如果该产品自成一体，应在此处说明。如果该产品是较大系统的构件，此小节则应说明这些系统如何进行交互，并确定系统之间的相关接口。要显示较大系统的主要构件、互连情况和外部接口，一种简单的方法就是通过框图来表示。</w:t>
-      </w:r>
-      <w:r>
-        <w:t>]</w:t>
-      </w:r>
-    </w:p>
-    <w:p>
-      <w:pPr>
         <w:pStyle w:val="14"/>
+        <w:ind w:left="0" w:leftChars="0" w:firstLine="0" w:firstLineChars="0"/>
       </w:pPr>
       <w:r>
         <w:drawing>
@@ -7223,8 +6351,8 @@
         </w:numPr>
         <w:ind w:left="720" w:hanging="720"/>
       </w:pPr>
-      <w:bookmarkStart w:id="38" w:name="_Toc498919257"/>
-      <w:bookmarkStart w:id="39" w:name="_Toc54270150"/>
+      <w:bookmarkStart w:id="38" w:name="_Toc54270150"/>
+      <w:bookmarkStart w:id="39" w:name="_Toc498919257"/>
       <w:r>
         <w:rPr>
           <w:rFonts w:hint="eastAsia"/>
@@ -7236,473 +6364,208 @@
     </w:p>
     <w:p>
       <w:pPr>
-        <w:pStyle w:val="45"/>
-      </w:pPr>
-      <w:r>
-        <w:t>[</w:t>
-      </w:r>
-      <w:r>
-        <w:rPr>
-          <w:rFonts w:hint="eastAsia"/>
-        </w:rPr>
-        <w:t>总结该产品将提供的主要优点和特性。例如，一个客户支持系统的</w:t>
-      </w:r>
-      <w:r>
-        <w:rPr>
-          <w:rFonts w:hint="eastAsia"/>
-          <w:b/>
-        </w:rPr>
-        <w:t>前景</w:t>
-      </w:r>
-      <w:r>
-        <w:rPr>
-          <w:rFonts w:hint="eastAsia"/>
-        </w:rPr>
-        <w:t>文档可能会利用此部分来讨论存在问题的记录、消息传递和状态报告，而不必涉及每个功能的细节。</w:t>
-      </w:r>
-    </w:p>
-    <w:p>
-      <w:pPr>
-        <w:pStyle w:val="45"/>
-      </w:pPr>
-      <w:r>
-        <w:rPr>
-          <w:rFonts w:hint="eastAsia"/>
-        </w:rPr>
-        <w:t>对功能加以组织，使客户或初次阅读该文档的其他人能够理解此功能列表。下面的简表列出了主要优点及支持的特性，该示例应足以说明问题。例如：</w:t>
-      </w:r>
-      <w:r>
-        <w:t>]</w:t>
-      </w:r>
-    </w:p>
-    <w:p>
-      <w:pPr>
-        <w:keepNext/>
-        <w:ind w:left="2880" w:right="72" w:firstLine="720"/>
-      </w:pPr>
-      <w:r>
-        <w:rPr>
-          <w:rFonts w:hint="eastAsia"/>
-          <w:b/>
-        </w:rPr>
-        <w:t>客户支持系统</w:t>
-      </w:r>
-    </w:p>
-    <w:p>
-      <w:pPr>
-        <w:keepNext/>
-        <w:ind w:left="2880" w:right="72"/>
-      </w:pPr>
-    </w:p>
-    <w:tbl>
-      <w:tblPr>
-        <w:tblStyle w:val="29"/>
-        <w:tblW w:w="0" w:type="auto"/>
-        <w:tblInd w:w="1188" w:type="dxa"/>
-        <w:tblBorders>
-          <w:top w:val="single" w:color="000080" w:sz="12" w:space="0"/>
-          <w:left w:val="single" w:color="000080" w:sz="12" w:space="0"/>
-          <w:bottom w:val="single" w:color="000080" w:sz="12" w:space="0"/>
-          <w:right w:val="single" w:color="000080" w:sz="12" w:space="0"/>
-          <w:insideH w:val="single" w:color="000080" w:sz="6" w:space="0"/>
-          <w:insideV w:val="single" w:color="000080" w:sz="6" w:space="0"/>
-        </w:tblBorders>
-        <w:tblLayout w:type="fixed"/>
-        <w:tblCellMar>
-          <w:top w:w="0" w:type="dxa"/>
-          <w:left w:w="108" w:type="dxa"/>
-          <w:bottom w:w="0" w:type="dxa"/>
-          <w:right w:w="108" w:type="dxa"/>
-        </w:tblCellMar>
-      </w:tblPr>
-      <w:tblGrid>
-        <w:gridCol w:w="3240"/>
-        <w:gridCol w:w="3780"/>
-      </w:tblGrid>
-      <w:tr>
-        <w:tblPrEx>
-          <w:tblBorders>
-            <w:top w:val="single" w:color="000080" w:sz="12" w:space="0"/>
-            <w:left w:val="single" w:color="000080" w:sz="12" w:space="0"/>
-            <w:bottom w:val="single" w:color="000080" w:sz="12" w:space="0"/>
-            <w:right w:val="single" w:color="000080" w:sz="12" w:space="0"/>
-            <w:insideH w:val="single" w:color="000080" w:sz="6" w:space="0"/>
-            <w:insideV w:val="single" w:color="000080" w:sz="6" w:space="0"/>
-          </w:tblBorders>
-          <w:tblCellMar>
-            <w:top w:w="0" w:type="dxa"/>
-            <w:left w:w="108" w:type="dxa"/>
-            <w:bottom w:w="0" w:type="dxa"/>
-            <w:right w:w="108" w:type="dxa"/>
-          </w:tblCellMar>
-        </w:tblPrEx>
-        <w:trPr>
-          <w:cantSplit/>
-        </w:trPr>
-        <w:tc>
-          <w:tcPr>
-            <w:tcW w:w="3240" w:type="dxa"/>
-          </w:tcPr>
-          <w:p>
-            <w:pPr>
-              <w:keepNext/>
-              <w:ind w:right="72"/>
-              <w:rPr>
-                <w:b/>
-                <w:color w:val="000000"/>
-              </w:rPr>
-            </w:pPr>
-            <w:r>
-              <w:rPr>
-                <w:rFonts w:hint="eastAsia"/>
-                <w:b/>
-                <w:color w:val="000000"/>
-              </w:rPr>
-              <w:t>客户利益</w:t>
-            </w:r>
-          </w:p>
-        </w:tc>
-        <w:tc>
-          <w:tcPr>
-            <w:tcW w:w="3780" w:type="dxa"/>
-          </w:tcPr>
-          <w:p>
-            <w:pPr>
-              <w:ind w:right="144"/>
-              <w:rPr>
-                <w:b/>
-                <w:color w:val="000000"/>
-              </w:rPr>
-            </w:pPr>
-            <w:r>
-              <w:rPr>
-                <w:rFonts w:hint="eastAsia"/>
-                <w:b/>
-                <w:color w:val="000000"/>
-              </w:rPr>
-              <w:t>支持特性</w:t>
-            </w:r>
-          </w:p>
-        </w:tc>
-      </w:tr>
-      <w:tr>
-        <w:tblPrEx>
-          <w:tblBorders>
-            <w:top w:val="single" w:color="000080" w:sz="12" w:space="0"/>
-            <w:left w:val="single" w:color="000080" w:sz="12" w:space="0"/>
-            <w:bottom w:val="single" w:color="000080" w:sz="12" w:space="0"/>
-            <w:right w:val="single" w:color="000080" w:sz="12" w:space="0"/>
-            <w:insideH w:val="single" w:color="000080" w:sz="6" w:space="0"/>
-            <w:insideV w:val="single" w:color="000080" w:sz="6" w:space="0"/>
-          </w:tblBorders>
-          <w:tblCellMar>
-            <w:top w:w="0" w:type="dxa"/>
-            <w:left w:w="108" w:type="dxa"/>
-            <w:bottom w:w="0" w:type="dxa"/>
-            <w:right w:w="108" w:type="dxa"/>
-          </w:tblCellMar>
-        </w:tblPrEx>
-        <w:trPr>
-          <w:cantSplit/>
-        </w:trPr>
-        <w:tc>
-          <w:tcPr>
-            <w:tcW w:w="3240" w:type="dxa"/>
-          </w:tcPr>
-          <w:p>
-            <w:pPr>
-              <w:keepNext/>
-              <w:ind w:right="-14"/>
-              <w:rPr>
-                <w:color w:val="000000"/>
-              </w:rPr>
-            </w:pPr>
-            <w:r>
-              <w:rPr>
-                <w:rFonts w:hint="eastAsia"/>
-                <w:color w:val="000000"/>
-              </w:rPr>
-              <w:t>新的支持人员能够很快地步入正轨。</w:t>
-            </w:r>
-          </w:p>
-        </w:tc>
-        <w:tc>
-          <w:tcPr>
-            <w:tcW w:w="3780" w:type="dxa"/>
-          </w:tcPr>
-          <w:p>
-            <w:pPr>
-              <w:ind w:right="144"/>
-              <w:rPr>
-                <w:color w:val="000000"/>
-              </w:rPr>
-            </w:pPr>
-            <w:r>
-              <w:rPr>
-                <w:rFonts w:hint="eastAsia"/>
-                <w:color w:val="000000"/>
-              </w:rPr>
-              <w:t>知识库可协助支持人员迅速地找到已知的解决方法和变通方法。</w:t>
-            </w:r>
-          </w:p>
-        </w:tc>
-      </w:tr>
-      <w:tr>
-        <w:tblPrEx>
-          <w:tblBorders>
-            <w:top w:val="single" w:color="000080" w:sz="12" w:space="0"/>
-            <w:left w:val="single" w:color="000080" w:sz="12" w:space="0"/>
-            <w:bottom w:val="single" w:color="000080" w:sz="12" w:space="0"/>
-            <w:right w:val="single" w:color="000080" w:sz="12" w:space="0"/>
-            <w:insideH w:val="single" w:color="000080" w:sz="6" w:space="0"/>
-            <w:insideV w:val="single" w:color="000080" w:sz="6" w:space="0"/>
-          </w:tblBorders>
-          <w:tblCellMar>
-            <w:top w:w="0" w:type="dxa"/>
-            <w:left w:w="108" w:type="dxa"/>
-            <w:bottom w:w="0" w:type="dxa"/>
-            <w:right w:w="108" w:type="dxa"/>
-          </w:tblCellMar>
-        </w:tblPrEx>
-        <w:trPr>
-          <w:cantSplit/>
-        </w:trPr>
-        <w:tc>
-          <w:tcPr>
-            <w:tcW w:w="3240" w:type="dxa"/>
-          </w:tcPr>
-          <w:p>
-            <w:pPr>
-              <w:keepNext/>
-              <w:ind w:right="-14"/>
-              <w:rPr>
-                <w:color w:val="000000"/>
-              </w:rPr>
-            </w:pPr>
-            <w:r>
-              <w:rPr>
-                <w:rFonts w:hint="eastAsia"/>
-                <w:color w:val="000000"/>
-              </w:rPr>
-              <w:t>因为考虑周全而提高了客户满意度。</w:t>
-            </w:r>
-          </w:p>
-        </w:tc>
-        <w:tc>
-          <w:tcPr>
-            <w:tcW w:w="3780" w:type="dxa"/>
-          </w:tcPr>
-          <w:p>
-            <w:pPr>
-              <w:ind w:right="144"/>
-              <w:rPr>
-                <w:color w:val="000000"/>
-              </w:rPr>
-            </w:pPr>
-            <w:r>
-              <w:rPr>
-                <w:rFonts w:hint="eastAsia"/>
-                <w:color w:val="000000"/>
-              </w:rPr>
-              <w:t>在整个解决过程中可将问题一一列出，并进行分类和跟踪。一出现老化问题就自动发出通知。</w:t>
-            </w:r>
-          </w:p>
-        </w:tc>
-      </w:tr>
-      <w:tr>
-        <w:tblPrEx>
-          <w:tblBorders>
-            <w:top w:val="single" w:color="000080" w:sz="12" w:space="0"/>
-            <w:left w:val="single" w:color="000080" w:sz="12" w:space="0"/>
-            <w:bottom w:val="single" w:color="000080" w:sz="12" w:space="0"/>
-            <w:right w:val="single" w:color="000080" w:sz="12" w:space="0"/>
-            <w:insideH w:val="single" w:color="000080" w:sz="6" w:space="0"/>
-            <w:insideV w:val="single" w:color="000080" w:sz="6" w:space="0"/>
-          </w:tblBorders>
-        </w:tblPrEx>
-        <w:trPr>
-          <w:cantSplit/>
-        </w:trPr>
-        <w:tc>
-          <w:tcPr>
-            <w:tcW w:w="3240" w:type="dxa"/>
-          </w:tcPr>
-          <w:p>
-            <w:pPr>
-              <w:keepNext/>
-              <w:ind w:right="-14"/>
-              <w:rPr>
-                <w:color w:val="000000"/>
-              </w:rPr>
-            </w:pPr>
-            <w:r>
-              <w:rPr>
-                <w:rFonts w:hint="eastAsia"/>
-                <w:color w:val="000000"/>
-              </w:rPr>
-              <w:t>管理人员能够发现存在问题的领域并估计人员的工作量。</w:t>
-            </w:r>
-          </w:p>
-        </w:tc>
-        <w:tc>
-          <w:tcPr>
-            <w:tcW w:w="3780" w:type="dxa"/>
-          </w:tcPr>
-          <w:p>
-            <w:pPr>
-              <w:ind w:right="144"/>
-              <w:rPr>
-                <w:color w:val="000000"/>
-              </w:rPr>
-            </w:pPr>
-            <w:r>
-              <w:rPr>
-                <w:rFonts w:hint="eastAsia"/>
-                <w:color w:val="000000"/>
-              </w:rPr>
-              <w:t>趋势及分布报告可从较高的角度来审查问题的状态。</w:t>
-            </w:r>
-          </w:p>
-        </w:tc>
-      </w:tr>
-      <w:tr>
-        <w:tblPrEx>
-          <w:tblBorders>
-            <w:top w:val="single" w:color="000080" w:sz="12" w:space="0"/>
-            <w:left w:val="single" w:color="000080" w:sz="12" w:space="0"/>
-            <w:bottom w:val="single" w:color="000080" w:sz="12" w:space="0"/>
-            <w:right w:val="single" w:color="000080" w:sz="12" w:space="0"/>
-            <w:insideH w:val="single" w:color="000080" w:sz="6" w:space="0"/>
-            <w:insideV w:val="single" w:color="000080" w:sz="6" w:space="0"/>
-          </w:tblBorders>
-          <w:tblCellMar>
-            <w:top w:w="0" w:type="dxa"/>
-            <w:left w:w="108" w:type="dxa"/>
-            <w:bottom w:w="0" w:type="dxa"/>
-            <w:right w:w="108" w:type="dxa"/>
-          </w:tblCellMar>
-        </w:tblPrEx>
-        <w:trPr>
-          <w:cantSplit/>
-        </w:trPr>
-        <w:tc>
-          <w:tcPr>
-            <w:tcW w:w="3240" w:type="dxa"/>
-          </w:tcPr>
-          <w:p>
-            <w:pPr>
-              <w:keepNext/>
-              <w:ind w:right="-14"/>
-              <w:rPr>
-                <w:color w:val="000000"/>
-              </w:rPr>
-            </w:pPr>
-            <w:r>
-              <w:rPr>
-                <w:rFonts w:hint="eastAsia"/>
-                <w:color w:val="000000"/>
-              </w:rPr>
-              <w:t>分散的支持团队能够协同解决问题。</w:t>
-            </w:r>
-          </w:p>
-        </w:tc>
-        <w:tc>
-          <w:tcPr>
-            <w:tcW w:w="3780" w:type="dxa"/>
-          </w:tcPr>
-          <w:p>
-            <w:pPr>
-              <w:ind w:right="144"/>
-              <w:rPr>
-                <w:color w:val="000000"/>
-              </w:rPr>
-            </w:pPr>
-            <w:r>
-              <w:rPr>
-                <w:rFonts w:hint="eastAsia"/>
-                <w:color w:val="000000"/>
-              </w:rPr>
-              <w:t>复制服务器使当前的数据库信息可以在整个企业的范围内共享</w:t>
-            </w:r>
-          </w:p>
-        </w:tc>
-      </w:tr>
-      <w:tr>
-        <w:tblPrEx>
-          <w:tblBorders>
-            <w:top w:val="single" w:color="000080" w:sz="12" w:space="0"/>
-            <w:left w:val="single" w:color="000080" w:sz="12" w:space="0"/>
-            <w:bottom w:val="single" w:color="000080" w:sz="12" w:space="0"/>
-            <w:right w:val="single" w:color="000080" w:sz="12" w:space="0"/>
-            <w:insideH w:val="single" w:color="000080" w:sz="6" w:space="0"/>
-            <w:insideV w:val="single" w:color="000080" w:sz="6" w:space="0"/>
-          </w:tblBorders>
-          <w:tblCellMar>
-            <w:top w:w="0" w:type="dxa"/>
-            <w:left w:w="108" w:type="dxa"/>
-            <w:bottom w:w="0" w:type="dxa"/>
-            <w:right w:w="108" w:type="dxa"/>
-          </w:tblCellMar>
-        </w:tblPrEx>
-        <w:trPr>
-          <w:cantSplit/>
-        </w:trPr>
-        <w:tc>
-          <w:tcPr>
-            <w:tcW w:w="3240" w:type="dxa"/>
-          </w:tcPr>
-          <w:p>
-            <w:pPr>
-              <w:keepNext/>
-              <w:ind w:right="-14"/>
-              <w:rPr>
-                <w:color w:val="000000"/>
-              </w:rPr>
-            </w:pPr>
-            <w:r>
-              <w:rPr>
-                <w:rFonts w:hint="eastAsia"/>
-                <w:color w:val="000000"/>
-              </w:rPr>
-              <w:t>客户能够自行解决一些问题，从而降低了支持成本并缩短了答复时间。</w:t>
-            </w:r>
-          </w:p>
-        </w:tc>
-        <w:tc>
-          <w:tcPr>
-            <w:tcW w:w="3780" w:type="dxa"/>
-          </w:tcPr>
-          <w:p>
-            <w:pPr>
-              <w:ind w:right="144"/>
-              <w:rPr>
-                <w:color w:val="000000"/>
-              </w:rPr>
-            </w:pPr>
-            <w:r>
-              <w:rPr>
-                <w:rFonts w:hint="eastAsia"/>
-                <w:color w:val="000000"/>
-              </w:rPr>
-              <w:t>可以通过</w:t>
-            </w:r>
-            <w:r>
-              <w:rPr>
-                <w:color w:val="000000"/>
-              </w:rPr>
-              <w:t xml:space="preserve"> Internet </w:t>
-            </w:r>
-            <w:r>
-              <w:rPr>
-                <w:rFonts w:hint="eastAsia"/>
-                <w:color w:val="000000"/>
-              </w:rPr>
-              <w:t>来访问知识库。包括超文本搜索功能和图形查询引擎</w:t>
-            </w:r>
-          </w:p>
-        </w:tc>
-      </w:tr>
-    </w:tbl>
+        <w:pStyle w:val="3"/>
+        <w:numPr>
+          <w:ilvl w:val="1"/>
+          <w:numId w:val="0"/>
+        </w:numPr>
+        <w:bidi w:val="0"/>
+        <w:ind w:leftChars="0"/>
+        <w:rPr>
+          <w:rFonts w:hint="default"/>
+          <w:lang w:val="en-US" w:eastAsia="zh-CN"/>
+        </w:rPr>
+      </w:pPr>
+      <w:r>
+        <w:rPr>
+          <w:rFonts w:hint="eastAsia"/>
+          <w:lang w:val="en-US" w:eastAsia="zh-CN"/>
+        </w:rPr>
+        <w:t>&lt;任务管理清单&gt;</w:t>
+      </w:r>
+    </w:p>
+    <w:p>
+      <w:pPr>
+        <w:ind w:firstLine="400" w:firstLineChars="200"/>
+        <w:rPr>
+          <w:rFonts w:hint="default"/>
+          <w:lang w:val="en-US" w:eastAsia="zh-CN"/>
+        </w:rPr>
+      </w:pPr>
+      <w:r>
+        <w:rPr>
+          <w:rFonts w:hint="eastAsia"/>
+          <w:lang w:val="en-US" w:eastAsia="zh-CN"/>
+        </w:rPr>
+        <w:t>该软件提供全面的任务管理清单功能，包括添加任务、设置截止日期等操作，致力于提高个人效率。</w:t>
+      </w:r>
+    </w:p>
+    <w:p>
+      <w:pPr>
+        <w:pStyle w:val="3"/>
+        <w:numPr>
+          <w:ilvl w:val="1"/>
+          <w:numId w:val="0"/>
+        </w:numPr>
+        <w:ind w:leftChars="0"/>
+      </w:pPr>
+      <w:r>
+        <w:t>&lt;</w:t>
+      </w:r>
+      <w:r>
+        <w:rPr>
+          <w:rFonts w:hint="eastAsia"/>
+          <w:lang w:val="en-US" w:eastAsia="zh-CN"/>
+        </w:rPr>
+        <w:t>任务进度可视化</w:t>
+      </w:r>
+      <w:r>
+        <w:t>&gt;</w:t>
+      </w:r>
+      <w:r>
+        <w:rPr>
+          <w:rFonts w:hint="eastAsia"/>
+          <w:lang w:val="en-US" w:eastAsia="zh-CN"/>
+        </w:rPr>
+        <w:t xml:space="preserve"> </w:t>
+      </w:r>
+    </w:p>
+    <w:p>
+      <w:pPr>
+        <w:ind w:firstLine="400" w:firstLineChars="200"/>
+        <w:rPr>
+          <w:rFonts w:hint="default" w:eastAsia="宋体"/>
+          <w:lang w:val="en-US" w:eastAsia="zh-CN"/>
+        </w:rPr>
+      </w:pPr>
+      <w:r>
+        <w:rPr>
+          <w:rFonts w:hint="eastAsia"/>
+        </w:rPr>
+        <w:t>在</w:t>
+      </w:r>
+      <w:r>
+        <w:rPr>
+          <w:rFonts w:hint="eastAsia"/>
+          <w:lang w:val="en-US" w:eastAsia="zh-CN"/>
+        </w:rPr>
+        <w:t>个人信息页面集成了任务完成进度的可视化展示，旨在激励用户以直观的方式监控并完成任务。</w:t>
+      </w:r>
+    </w:p>
+    <w:p>
+      <w:pPr>
+        <w:pStyle w:val="3"/>
+        <w:numPr>
+          <w:ilvl w:val="1"/>
+          <w:numId w:val="0"/>
+        </w:numPr>
+        <w:bidi w:val="0"/>
+      </w:pPr>
+      <w:r>
+        <w:rPr>
+          <w:rFonts w:hint="eastAsia"/>
+          <w:lang w:val="en-US" w:eastAsia="zh-CN"/>
+        </w:rPr>
+        <w:t>&lt;即时任务提醒&gt;</w:t>
+      </w:r>
+    </w:p>
+    <w:p>
+      <w:pPr>
+        <w:ind w:firstLine="400" w:firstLineChars="200"/>
+        <w:rPr>
+          <w:rFonts w:hint="eastAsia"/>
+          <w:lang w:val="en-US" w:eastAsia="zh-CN"/>
+        </w:rPr>
+      </w:pPr>
+      <w:r>
+        <w:rPr>
+          <w:rFonts w:hint="eastAsia"/>
+          <w:lang w:val="en-US" w:eastAsia="zh-CN"/>
+        </w:rPr>
+        <w:t>软件配备了定制化的闹钟提醒功能，确保用户能够根据个人设置，获得对临近截止任务的及时提醒。</w:t>
+      </w:r>
+    </w:p>
+    <w:p>
+      <w:pPr>
+        <w:pStyle w:val="3"/>
+        <w:numPr>
+          <w:ilvl w:val="1"/>
+          <w:numId w:val="0"/>
+        </w:numPr>
+        <w:bidi w:val="0"/>
+        <w:ind w:leftChars="0"/>
+        <w:rPr>
+          <w:rFonts w:hint="eastAsia"/>
+          <w:lang w:val="en-US" w:eastAsia="zh-CN"/>
+        </w:rPr>
+      </w:pPr>
+      <w:r>
+        <w:rPr>
+          <w:rFonts w:hint="eastAsia"/>
+          <w:lang w:val="en-US" w:eastAsia="zh-CN"/>
+        </w:rPr>
+        <w:t>&lt;计划管理灵活性&gt;</w:t>
+      </w:r>
+    </w:p>
+    <w:p>
+      <w:pPr>
+        <w:ind w:firstLine="400" w:firstLineChars="200"/>
+        <w:rPr>
+          <w:rFonts w:hint="default"/>
+          <w:lang w:val="en-US" w:eastAsia="zh-CN"/>
+        </w:rPr>
+      </w:pPr>
+      <w:r>
+        <w:rPr>
+          <w:rFonts w:hint="eastAsia"/>
+          <w:lang w:val="en-US" w:eastAsia="zh-CN"/>
+        </w:rPr>
+        <w:t>我们的软件提供了多样化的计划管理选项，用户可根据个人偏好设定日、周、月计划，并通过多种视图选择，如日历、四象限或看板，以满足个人需求并提升使用体验。</w:t>
+      </w:r>
+    </w:p>
+    <w:p>
+      <w:pPr>
+        <w:pStyle w:val="3"/>
+        <w:numPr>
+          <w:ilvl w:val="1"/>
+          <w:numId w:val="0"/>
+        </w:numPr>
+        <w:bidi w:val="0"/>
+        <w:ind w:leftChars="0"/>
+        <w:rPr>
+          <w:rFonts w:hint="default"/>
+          <w:lang w:val="en-US" w:eastAsia="zh-CN"/>
+        </w:rPr>
+      </w:pPr>
+      <w:r>
+        <w:rPr>
+          <w:rFonts w:hint="eastAsia"/>
+          <w:lang w:val="en-US" w:eastAsia="zh-CN"/>
+        </w:rPr>
+        <w:t>&lt;强化团队协作&gt;</w:t>
+      </w:r>
+    </w:p>
+    <w:p>
+      <w:pPr>
+        <w:ind w:firstLine="400" w:firstLineChars="200"/>
+        <w:rPr>
+          <w:rFonts w:hint="eastAsia"/>
+          <w:lang w:val="en-US" w:eastAsia="zh-CN"/>
+        </w:rPr>
+      </w:pPr>
+      <w:r>
+        <w:rPr>
+          <w:rFonts w:hint="eastAsia"/>
+          <w:lang w:val="en-US" w:eastAsia="zh-CN"/>
+        </w:rPr>
+        <w:t>软件特设任务发布、众包、跟踪等协作功能，帮助企业和团队实现更高效的工作管理，并显著提升团队协作效率。</w:t>
+      </w:r>
+    </w:p>
+    <w:p>
+      <w:pPr>
+        <w:pStyle w:val="14"/>
+      </w:pPr>
+    </w:p>
     <w:p>
       <w:pPr>
         <w:pStyle w:val="3"/>
@@ -7712,8 +6575,8 @@
         </w:numPr>
         <w:ind w:left="720" w:hanging="720"/>
       </w:pPr>
-      <w:bookmarkStart w:id="40" w:name="_Toc54270151"/>
-      <w:bookmarkStart w:id="41" w:name="_Toc498919258"/>
+      <w:bookmarkStart w:id="40" w:name="_Toc498919258"/>
+      <w:bookmarkStart w:id="41" w:name="_Toc54270151"/>
       <w:r>
         <w:rPr>
           <w:rFonts w:hint="eastAsia"/>
@@ -7722,62 +6585,6 @@
       </w:r>
       <w:bookmarkEnd w:id="40"/>
       <w:bookmarkEnd w:id="41"/>
-    </w:p>
-    <w:p>
-      <w:pPr>
-        <w:pStyle w:val="45"/>
-      </w:pPr>
-      <w:r>
-        <w:t>[</w:t>
-      </w:r>
-      <w:r>
-        <w:rPr>
-          <w:rFonts w:hint="eastAsia"/>
-        </w:rPr>
-        <w:t>列出会影响</w:t>
-      </w:r>
-      <w:r>
-        <w:rPr>
-          <w:rFonts w:hint="eastAsia"/>
-          <w:b/>
-        </w:rPr>
-        <w:t>前景</w:t>
-      </w:r>
-      <w:r>
-        <w:rPr>
-          <w:rFonts w:hint="eastAsia"/>
-        </w:rPr>
-        <w:t>文档中所述特性的所有因素。列出其变更将引起</w:t>
-      </w:r>
-      <w:r>
-        <w:rPr>
-          <w:rFonts w:hint="eastAsia"/>
-          <w:b/>
-        </w:rPr>
-        <w:t>前景</w:t>
-      </w:r>
-      <w:r>
-        <w:rPr>
-          <w:rFonts w:hint="eastAsia"/>
-        </w:rPr>
-        <w:t>文档随之变化的假设。例如，有这样一项假设：将为该软件产品指定的硬件提供特定的操作系统。但如果没有提供该操作系统，就将需要更改</w:t>
-      </w:r>
-      <w:r>
-        <w:rPr>
-          <w:rFonts w:hint="eastAsia"/>
-          <w:b/>
-        </w:rPr>
-        <w:t>前景</w:t>
-      </w:r>
-      <w:r>
-        <w:rPr>
-          <w:rFonts w:hint="eastAsia"/>
-        </w:rPr>
-        <w:t>文档。</w:t>
-      </w:r>
-      <w:r>
-        <w:t>]</w:t>
-      </w:r>
     </w:p>
     <w:p>
       <w:pPr>
@@ -7872,122 +6679,6 @@
     </w:p>
     <w:p>
       <w:pPr>
-        <w:pStyle w:val="45"/>
-      </w:pPr>
-      <w:r>
-        <w:t>[</w:t>
-      </w:r>
-      <w:r>
-        <w:rPr>
-          <w:rFonts w:hint="eastAsia"/>
-        </w:rPr>
-        <w:t>列出并简述产品的特性。特性是为让用户获益而必须具备的高级系统功能。每一项特性都是外部所需的服务，它通常需要一系列输入来实现预期的结果。例如，问题跟踪系统的特性是能够提供趋势报告。当用例模型成型后，更新这里的说明以指代用例。</w:t>
-      </w:r>
-    </w:p>
-    <w:p>
-      <w:pPr>
-        <w:pStyle w:val="45"/>
-      </w:pPr>
-      <w:r>
-        <w:rPr>
-          <w:rFonts w:hint="eastAsia"/>
-        </w:rPr>
-        <w:t>由于</w:t>
-      </w:r>
-      <w:r>
-        <w:rPr>
-          <w:rFonts w:hint="eastAsia"/>
-          <w:b/>
-        </w:rPr>
-        <w:t>前景</w:t>
-      </w:r>
-      <w:r>
-        <w:rPr>
-          <w:rFonts w:hint="eastAsia"/>
-        </w:rPr>
-        <w:t>文档将由各种各样的相关人员来复审，所以不应太过详细，应让所有人对此都有大致的了解。但是，应该向团队提供他们创建用例模型所需的必要详细信息。</w:t>
-      </w:r>
-    </w:p>
-    <w:p>
-      <w:pPr>
-        <w:pStyle w:val="45"/>
-      </w:pPr>
-      <w:r>
-        <w:rPr>
-          <w:rFonts w:hint="eastAsia"/>
-        </w:rPr>
-        <w:t>要有效地管理应用程序的复杂性，对于任何新系统或对现有系统的增量部分，我们建议将功能提炼到较高的程度，这样</w:t>
-      </w:r>
-      <w:r>
-        <w:t xml:space="preserve"> </w:t>
-      </w:r>
-      <w:r>
-        <w:rPr>
-          <w:rFonts w:ascii="Arial" w:hAnsi="Arial"/>
-        </w:rPr>
-        <w:t xml:space="preserve">25 </w:t>
-      </w:r>
-      <w:r>
-        <w:rPr>
-          <w:rFonts w:hint="eastAsia"/>
-        </w:rPr>
-        <w:t>到</w:t>
-      </w:r>
-      <w:r>
-        <w:rPr>
-          <w:rFonts w:ascii="Arial" w:hAnsi="Arial"/>
-        </w:rPr>
-        <w:t xml:space="preserve"> 99 </w:t>
-      </w:r>
-      <w:r>
-        <w:rPr>
-          <w:rFonts w:hint="eastAsia"/>
-        </w:rPr>
-        <w:t>项特性较为合理。这些特性为产品定义、规模管理和项目管理提供了基础。每项特性的详细程度都将在用例模型中得到较深入的扩展。</w:t>
-      </w:r>
-    </w:p>
-    <w:p>
-      <w:pPr>
-        <w:pStyle w:val="45"/>
-      </w:pPr>
-      <w:r>
-        <w:rPr>
-          <w:rFonts w:hint="eastAsia"/>
-        </w:rPr>
-        <w:t>贯穿此节的始终，都应能让用户、操作人员或其他外部系统从外部觉察到每项特性。这些特性应包括功能性的说明以及必须考虑的任何相关的可用性问题。</w:t>
-      </w:r>
-    </w:p>
-    <w:p>
-      <w:pPr>
-        <w:pStyle w:val="45"/>
-      </w:pPr>
-      <w:r>
-        <w:rPr>
-          <w:rFonts w:hint="eastAsia"/>
-        </w:rPr>
-        <w:t>应避免设计。使特性说明保持一定的概括程度。侧重于说明所需的功能以及为什么要（而不是如何）</w:t>
-      </w:r>
-      <w:r>
-        <w:tab/>
-      </w:r>
-      <w:r>
-        <w:t xml:space="preserve"> </w:t>
-      </w:r>
-      <w:r>
-        <w:rPr>
-          <w:rFonts w:hint="eastAsia"/>
-        </w:rPr>
-        <w:t>实现这些功能。</w:t>
-      </w:r>
-      <w:r>
-        <w:rPr>
-          <w:rFonts w:ascii="Arial" w:hAnsi="Arial"/>
-        </w:rPr>
-        <w:t>]</w:t>
-      </w:r>
-    </w:p>
-    <w:p>
-      <w:pPr>
         <w:pStyle w:val="3"/>
         <w:numPr>
           <w:ilvl w:val="1"/>
@@ -7995,8 +6686,8 @@
         </w:numPr>
         <w:ind w:left="720" w:hanging="720"/>
       </w:pPr>
-      <w:bookmarkStart w:id="44" w:name="_Toc54270153"/>
-      <w:bookmarkStart w:id="45" w:name="_Toc498919262"/>
+      <w:bookmarkStart w:id="44" w:name="_Toc498919262"/>
+      <w:bookmarkStart w:id="45" w:name="_Toc54270153"/>
       <w:r>
         <w:t>&lt;</w:t>
       </w:r>
@@ -8576,23 +7267,6 @@
     </w:p>
     <w:p>
       <w:pPr>
-        <w:pStyle w:val="45"/>
-      </w:pPr>
-      <w:r>
-        <w:t>[</w:t>
-      </w:r>
-      <w:r>
-        <w:rPr>
-          <w:rFonts w:hint="eastAsia"/>
-        </w:rPr>
-        <w:t>记录所有设计约束、外部约束或其他依赖关系。</w:t>
-      </w:r>
-      <w:r>
-        <w:t>]</w:t>
-      </w:r>
-    </w:p>
-    <w:p>
-      <w:pPr>
         <w:pStyle w:val="14"/>
         <w:ind w:left="0" w:leftChars="0"/>
         <w:rPr>
@@ -8680,8 +7354,6 @@
         </w:rPr>
         <w:t>资源分配：资源（如人力、财务和物理资源）的分配必须在预算范围内管理。</w:t>
       </w:r>
-      <w:bookmarkStart w:id="70" w:name="_GoBack"/>
-      <w:bookmarkEnd w:id="70"/>
     </w:p>
     <w:p>
       <w:pPr>
@@ -9003,9 +7675,12 @@
           <w:numId w:val="1"/>
         </w:numPr>
         <w:ind w:left="720" w:hanging="720"/>
-      </w:pPr>
-      <w:bookmarkStart w:id="50" w:name="_Toc54270156"/>
-      <w:bookmarkStart w:id="51" w:name="_Toc498919265"/>
+        <w:rPr>
+          <w:rFonts w:hint="eastAsia"/>
+        </w:rPr>
+      </w:pPr>
+      <w:bookmarkStart w:id="50" w:name="_Toc498919265"/>
+      <w:bookmarkStart w:id="51" w:name="_Toc54270156"/>
       <w:r>
         <w:rPr>
           <w:rFonts w:hint="eastAsia"/>
@@ -9014,177 +7689,470 @@
       </w:r>
       <w:bookmarkEnd w:id="50"/>
       <w:bookmarkEnd w:id="51"/>
-    </w:p>
-    <w:p>
-      <w:pPr>
-        <w:pStyle w:val="45"/>
-      </w:pPr>
-      <w:r>
-        <w:t>[</w:t>
-      </w:r>
-      <w:r>
-        <w:rPr>
-          <w:rFonts w:hint="eastAsia"/>
-        </w:rPr>
-        <w:t>定义易</w:t>
-      </w:r>
-      <w:r>
-        <w:t>用性、可靠</w:t>
-      </w:r>
-      <w:r>
-        <w:rPr>
-          <w:rFonts w:hint="eastAsia"/>
-        </w:rPr>
-        <w:t>性</w:t>
-      </w:r>
-      <w:r>
-        <w:t>、</w:t>
-      </w:r>
-      <w:r>
-        <w:rPr>
-          <w:rFonts w:hint="eastAsia"/>
-        </w:rPr>
-        <w:t>性能、可</w:t>
-      </w:r>
-      <w:r>
-        <w:t>支持性</w:t>
-      </w:r>
-      <w:r>
-        <w:rPr>
-          <w:rFonts w:hint="eastAsia"/>
-        </w:rPr>
-        <w:t>以及特性集内没有记录的类似特征的质量范围。</w:t>
-      </w:r>
-    </w:p>
-    <w:p>
-      <w:pPr>
-        <w:pStyle w:val="45"/>
-      </w:pPr>
-      <w:r>
-        <w:rPr>
-          <w:rFonts w:hint="eastAsia"/>
-        </w:rPr>
-        <w:t>例</w:t>
-      </w:r>
-      <w:r>
-        <w:t>如</w:t>
-      </w:r>
-      <w:r>
-        <w:rPr>
-          <w:rFonts w:hint="eastAsia"/>
-        </w:rPr>
-        <w:t>性能需</w:t>
-      </w:r>
-      <w:r>
-        <w:t>求</w:t>
-      </w:r>
-      <w:r>
-        <w:rPr>
-          <w:rFonts w:hint="eastAsia"/>
-        </w:rPr>
-        <w:t>问题可能包括在各种负载条件（数</w:t>
-      </w:r>
-      <w:r>
-        <w:t>据量、</w:t>
-      </w:r>
-      <w:r>
-        <w:rPr>
-          <w:rFonts w:hint="eastAsia"/>
-        </w:rPr>
-        <w:t>并</w:t>
-      </w:r>
-      <w:r>
-        <w:t>发</w:t>
-      </w:r>
-      <w:r>
-        <w:rPr>
-          <w:rFonts w:hint="eastAsia"/>
-        </w:rPr>
-        <w:t>用户数等</w:t>
-      </w:r>
-      <w:r>
-        <w:t>）下</w:t>
-      </w:r>
-      <w:r>
-        <w:rPr>
-          <w:rFonts w:hint="eastAsia"/>
-        </w:rPr>
-        <w:t>带宽或通信容量、吞吐量、精确度以及响应时间。</w:t>
-      </w:r>
-      <w:r>
-        <w:t>]</w:t>
-      </w:r>
-    </w:p>
-    <w:p>
-      <w:pPr>
-        <w:rPr>
-          <w:rFonts w:hint="eastAsia"/>
-        </w:rPr>
-      </w:pPr>
-      <w:r>
-        <w:rPr>
-          <w:rFonts w:hint="eastAsia"/>
-        </w:rPr>
-        <w:t>1. 易用性： 定义用户界面的友好程度以及用户对系统操作的轻松程度。衡量标准可能包括学习曲线的陡峭程度、任务完成的效率、用户满意度和错误率。易用性测试可以通过用户调查、用户行为分析和用户界面设计评估来进行。</w:t>
-      </w:r>
-    </w:p>
-    <w:p>
-      <w:pPr>
-        <w:rPr>
-          <w:rFonts w:hint="eastAsia"/>
-        </w:rPr>
-      </w:pPr>
-      <w:r>
-        <w:rPr>
-          <w:rFonts w:hint="eastAsia"/>
-        </w:rPr>
-        <w:t>2. 可靠性： 定义系统在特定条件下持续运行的能力，以及系统在面临异常情况时恢复正常运行的能力。衡量标准可能包括系统的可用性、可靠性、可恢复性和故障处理能力。可靠性测试可以通过负载测试、故障模拟和恢复能力测试来进行。</w:t>
-      </w:r>
-    </w:p>
-    <w:p>
-      <w:pPr>
-        <w:rPr>
-          <w:rFonts w:hint="eastAsia"/>
-        </w:rPr>
-      </w:pPr>
-      <w:r>
-        <w:rPr>
-          <w:rFonts w:hint="eastAsia"/>
-        </w:rPr>
-        <w:t>3. 性能： 定义系统在不同负载条件下的表现和响应能力。衡量标准可能包括带宽或通信容量、吞吐量、精确度和响应时间等。性能测试可以通过压力测试、负载测试和性能监控来进行。</w:t>
-      </w:r>
-    </w:p>
-    <w:p>
-      <w:pPr>
-        <w:rPr>
-          <w:rFonts w:hint="eastAsia"/>
-        </w:rPr>
-      </w:pPr>
-      <w:r>
-        <w:rPr>
-          <w:rFonts w:hint="eastAsia"/>
-        </w:rPr>
-        <w:t>4. 可支持性： 定义系统的可维护性和可支持性，以及系统支持团队对系统的支持和维护能力。衡量标准可能包括系统的可配置性、易于扩展性、日志记录和错误报告机制等。可支持性测试可以通过系统日志分析、故障排查和支持团队的培训评估来进行。</w:t>
-      </w:r>
-    </w:p>
-    <w:p>
-      <w:pPr>
-        <w:rPr>
-          <w:rFonts w:hint="eastAsia"/>
-        </w:rPr>
-      </w:pPr>
-      <w:r>
-        <w:rPr>
-          <w:rFonts w:hint="eastAsia"/>
-        </w:rPr>
-        <w:t>5. 其他类似特征的质量范围： 还可以定义其他特定于产品的质量范围，例如安全性、可移植性和可扩展性等。每个特征的质量范围都应该明确定义，并通过相应的测试和评估来验证和衡量。</w:t>
-      </w:r>
+      <w:bookmarkStart w:id="70" w:name="_GoBack"/>
+      <w:bookmarkEnd w:id="70"/>
     </w:p>
     <w:p>
       <w:pPr>
         <w:pStyle w:val="14"/>
         <w:ind w:left="0" w:leftChars="0" w:firstLine="0" w:firstLineChars="0"/>
-      </w:pPr>
+        <w:rPr>
+          <w:rFonts w:hint="eastAsia"/>
+        </w:rPr>
+      </w:pPr>
+      <w:r>
+        <w:rPr>
+          <w:rFonts w:hint="eastAsia"/>
+        </w:rPr>
+        <w:t>1. 功能性</w:t>
+      </w:r>
+    </w:p>
+    <w:p>
+      <w:pPr>
+        <w:pStyle w:val="14"/>
+        <w:ind w:left="0" w:leftChars="0" w:firstLine="0" w:firstLineChars="0"/>
+        <w:rPr>
+          <w:rFonts w:hint="eastAsia"/>
+        </w:rPr>
+      </w:pPr>
+      <w:r>
+        <w:rPr>
+          <w:rFonts w:hint="eastAsia"/>
+        </w:rPr>
+        <w:t>任务管理：能够创建、分配、跟踪、更新和完成任务。</w:t>
+      </w:r>
+    </w:p>
+    <w:p>
+      <w:pPr>
+        <w:pStyle w:val="14"/>
+        <w:ind w:left="0" w:leftChars="0" w:firstLine="0" w:firstLineChars="0"/>
+        <w:rPr>
+          <w:rFonts w:hint="eastAsia"/>
+        </w:rPr>
+      </w:pPr>
+      <w:r>
+        <w:rPr>
+          <w:rFonts w:hint="eastAsia"/>
+        </w:rPr>
+        <w:t>日程规划：集成日历功能，方便团队规划和查看项目时间线。</w:t>
+      </w:r>
+    </w:p>
+    <w:p>
+      <w:pPr>
+        <w:pStyle w:val="14"/>
+        <w:ind w:left="0" w:leftChars="0" w:firstLine="0" w:firstLineChars="0"/>
+        <w:rPr>
+          <w:rFonts w:hint="eastAsia"/>
+        </w:rPr>
+      </w:pPr>
+      <w:r>
+        <w:rPr>
+          <w:rFonts w:hint="eastAsia"/>
+        </w:rPr>
+        <w:t>资源管理：有效管理人力、物资、财务等资源，包括资源分配和利用率监控。</w:t>
+      </w:r>
+    </w:p>
+    <w:p>
+      <w:pPr>
+        <w:pStyle w:val="14"/>
+        <w:ind w:left="0" w:leftChars="0" w:firstLine="0" w:firstLineChars="0"/>
+        <w:rPr>
+          <w:rFonts w:hint="eastAsia"/>
+        </w:rPr>
+      </w:pPr>
+      <w:r>
+        <w:rPr>
+          <w:rFonts w:hint="eastAsia"/>
+        </w:rPr>
+        <w:t>协作工具：提供即时通讯、文件共享、文档协作等功能，以支持团队成员之间的实时沟通和协作。</w:t>
+      </w:r>
+    </w:p>
+    <w:p>
+      <w:pPr>
+        <w:pStyle w:val="14"/>
+        <w:ind w:left="0" w:leftChars="0" w:firstLine="0" w:firstLineChars="0"/>
+        <w:rPr>
+          <w:rFonts w:hint="eastAsia"/>
+        </w:rPr>
+      </w:pPr>
+      <w:r>
+        <w:rPr>
+          <w:rFonts w:hint="eastAsia"/>
+        </w:rPr>
+        <w:t>权限和访问控制：能够设置不同级别的访问权限，保护敏感数据并确保只有授权用户可以访问特定信息。</w:t>
+      </w:r>
+    </w:p>
+    <w:p>
+      <w:pPr>
+        <w:pStyle w:val="14"/>
+        <w:ind w:left="0" w:leftChars="0" w:firstLine="0" w:firstLineChars="0"/>
+        <w:rPr>
+          <w:rFonts w:hint="eastAsia"/>
+        </w:rPr>
+      </w:pPr>
+      <w:r>
+        <w:rPr>
+          <w:rFonts w:hint="eastAsia"/>
+        </w:rPr>
+        <w:t>2. 可用性</w:t>
+      </w:r>
+    </w:p>
+    <w:p>
+      <w:pPr>
+        <w:pStyle w:val="14"/>
+        <w:ind w:left="0" w:leftChars="0" w:firstLine="0" w:firstLineChars="0"/>
+        <w:rPr>
+          <w:rFonts w:hint="eastAsia"/>
+        </w:rPr>
+      </w:pPr>
+      <w:r>
+        <w:rPr>
+          <w:rFonts w:hint="eastAsia"/>
+        </w:rPr>
+        <w:t>用户界面：直观、易于导航的界面，支持用户快速理解和使用软件。</w:t>
+      </w:r>
+    </w:p>
+    <w:p>
+      <w:pPr>
+        <w:pStyle w:val="14"/>
+        <w:ind w:left="0" w:leftChars="0" w:firstLine="0" w:firstLineChars="0"/>
+        <w:rPr>
+          <w:rFonts w:hint="eastAsia"/>
+        </w:rPr>
+      </w:pPr>
+      <w:r>
+        <w:rPr>
+          <w:rFonts w:hint="eastAsia"/>
+        </w:rPr>
+        <w:t>用户体验：流畅的用户体验，最小化学习曲线，增强用户满意度。</w:t>
+      </w:r>
+    </w:p>
+    <w:p>
+      <w:pPr>
+        <w:pStyle w:val="14"/>
+        <w:ind w:left="0" w:leftChars="0" w:firstLine="0" w:firstLineChars="0"/>
+        <w:rPr>
+          <w:rFonts w:hint="eastAsia"/>
+        </w:rPr>
+      </w:pPr>
+      <w:r>
+        <w:rPr>
+          <w:rFonts w:hint="eastAsia"/>
+        </w:rPr>
+        <w:t>多平台支持：应用应支持多种操作系统和设备，如Windows、MacOS、iOS、Android等。</w:t>
+      </w:r>
+    </w:p>
+    <w:p>
+      <w:pPr>
+        <w:pStyle w:val="14"/>
+        <w:ind w:left="0" w:leftChars="0" w:firstLine="0" w:firstLineChars="0"/>
+        <w:rPr>
+          <w:rFonts w:hint="eastAsia"/>
+        </w:rPr>
+      </w:pPr>
+      <w:r>
+        <w:rPr>
+          <w:rFonts w:hint="eastAsia"/>
+        </w:rPr>
+        <w:t>3. 可靠性</w:t>
+      </w:r>
+    </w:p>
+    <w:p>
+      <w:pPr>
+        <w:pStyle w:val="14"/>
+        <w:ind w:left="0" w:leftChars="0" w:firstLine="0" w:firstLineChars="0"/>
+        <w:rPr>
+          <w:rFonts w:hint="eastAsia"/>
+        </w:rPr>
+      </w:pPr>
+      <w:r>
+        <w:rPr>
+          <w:rFonts w:hint="eastAsia"/>
+        </w:rPr>
+        <w:t>数据完整性：确保所有数据的准确性和完整性，防止数据丢失或损坏。</w:t>
+      </w:r>
+    </w:p>
+    <w:p>
+      <w:pPr>
+        <w:pStyle w:val="14"/>
+        <w:ind w:left="0" w:leftChars="0" w:firstLine="0" w:firstLineChars="0"/>
+        <w:rPr>
+          <w:rFonts w:hint="eastAsia"/>
+        </w:rPr>
+      </w:pPr>
+      <w:r>
+        <w:rPr>
+          <w:rFonts w:hint="eastAsia"/>
+        </w:rPr>
+        <w:t>系统稳定性：高可用性和稳定性，最小化系统崩溃或停机时间。</w:t>
+      </w:r>
+    </w:p>
+    <w:p>
+      <w:pPr>
+        <w:pStyle w:val="14"/>
+        <w:ind w:left="0" w:leftChars="0" w:firstLine="0" w:firstLineChars="0"/>
+        <w:rPr>
+          <w:rFonts w:hint="eastAsia"/>
+        </w:rPr>
+      </w:pPr>
+      <w:r>
+        <w:rPr>
+          <w:rFonts w:hint="eastAsia"/>
+        </w:rPr>
+        <w:t>错误处理：优雅的错误处理和恢复机制，确保系统能够在遇到问题时继续运行。</w:t>
+      </w:r>
+    </w:p>
+    <w:p>
+      <w:pPr>
+        <w:pStyle w:val="14"/>
+        <w:ind w:left="0" w:leftChars="0" w:firstLine="0" w:firstLineChars="0"/>
+        <w:rPr>
+          <w:rFonts w:hint="eastAsia"/>
+        </w:rPr>
+      </w:pPr>
+      <w:r>
+        <w:rPr>
+          <w:rFonts w:hint="eastAsia"/>
+        </w:rPr>
+        <w:t>4. 性能</w:t>
+      </w:r>
+    </w:p>
+    <w:p>
+      <w:pPr>
+        <w:pStyle w:val="14"/>
+        <w:ind w:left="0" w:leftChars="0" w:firstLine="0" w:firstLineChars="0"/>
+        <w:rPr>
+          <w:rFonts w:hint="eastAsia"/>
+        </w:rPr>
+      </w:pPr>
+      <w:r>
+        <w:rPr>
+          <w:rFonts w:hint="eastAsia"/>
+        </w:rPr>
+        <w:t>响应时间：快速的响应时间，确保任务和请求能够迅速处理。</w:t>
+      </w:r>
+    </w:p>
+    <w:p>
+      <w:pPr>
+        <w:pStyle w:val="14"/>
+        <w:ind w:left="0" w:leftChars="0" w:firstLine="0" w:firstLineChars="0"/>
+        <w:rPr>
+          <w:rFonts w:hint="eastAsia"/>
+        </w:rPr>
+      </w:pPr>
+      <w:r>
+        <w:rPr>
+          <w:rFonts w:hint="eastAsia"/>
+        </w:rPr>
+        <w:t>处理能力：高效的数据处理能力，支持大量并发用户和复杂的数据操作。</w:t>
+      </w:r>
+    </w:p>
+    <w:p>
+      <w:pPr>
+        <w:pStyle w:val="14"/>
+        <w:ind w:left="0" w:leftChars="0" w:firstLine="0" w:firstLineChars="0"/>
+        <w:rPr>
+          <w:rFonts w:hint="eastAsia"/>
+        </w:rPr>
+      </w:pPr>
+      <w:r>
+        <w:rPr>
+          <w:rFonts w:hint="eastAsia"/>
+        </w:rPr>
+        <w:t>5. 安全性</w:t>
+      </w:r>
+    </w:p>
+    <w:p>
+      <w:pPr>
+        <w:pStyle w:val="14"/>
+        <w:ind w:left="0" w:leftChars="0" w:firstLine="0" w:firstLineChars="0"/>
+        <w:rPr>
+          <w:rFonts w:hint="eastAsia"/>
+        </w:rPr>
+      </w:pPr>
+      <w:r>
+        <w:rPr>
+          <w:rFonts w:hint="eastAsia"/>
+        </w:rPr>
+        <w:t>数据安全：强大的数据加密和保护机制，防止未授权访问和数据泄露。</w:t>
+      </w:r>
+    </w:p>
+    <w:p>
+      <w:pPr>
+        <w:pStyle w:val="14"/>
+        <w:ind w:left="0" w:leftChars="0" w:firstLine="0" w:firstLineChars="0"/>
+        <w:rPr>
+          <w:rFonts w:hint="eastAsia"/>
+        </w:rPr>
+      </w:pPr>
+      <w:r>
+        <w:rPr>
+          <w:rFonts w:hint="eastAsia"/>
+        </w:rPr>
+        <w:t>用户认证和授权：多因素认证、角色基础的访问控制等，以确保只有授权用户能够访问应用。</w:t>
+      </w:r>
+    </w:p>
+    <w:p>
+      <w:pPr>
+        <w:pStyle w:val="14"/>
+        <w:ind w:left="0" w:leftChars="0" w:firstLine="0" w:firstLineChars="0"/>
+        <w:rPr>
+          <w:rFonts w:hint="eastAsia"/>
+        </w:rPr>
+      </w:pPr>
+      <w:r>
+        <w:rPr>
+          <w:rFonts w:hint="eastAsia"/>
+        </w:rPr>
+        <w:t>网络安全：使用安全协议，如SSL/TLS，防止数据在传输过程中被截取或篡改。</w:t>
+      </w:r>
+    </w:p>
+    <w:p>
+      <w:pPr>
+        <w:pStyle w:val="14"/>
+        <w:ind w:left="0" w:leftChars="0" w:firstLine="0" w:firstLineChars="0"/>
+        <w:rPr>
+          <w:rFonts w:hint="eastAsia"/>
+        </w:rPr>
+      </w:pPr>
+      <w:r>
+        <w:rPr>
+          <w:rFonts w:hint="eastAsia"/>
+        </w:rPr>
+        <w:t>6. 可维护性</w:t>
+      </w:r>
+    </w:p>
+    <w:p>
+      <w:pPr>
+        <w:pStyle w:val="14"/>
+        <w:ind w:left="0" w:leftChars="0" w:firstLine="0" w:firstLineChars="0"/>
+        <w:rPr>
+          <w:rFonts w:hint="eastAsia"/>
+        </w:rPr>
+      </w:pPr>
+      <w:r>
+        <w:rPr>
+          <w:rFonts w:hint="eastAsia"/>
+        </w:rPr>
+        <w:t>代码质量：清晰、规范的代码，便于维护和扩展。</w:t>
+      </w:r>
+    </w:p>
+    <w:p>
+      <w:pPr>
+        <w:pStyle w:val="14"/>
+        <w:ind w:left="0" w:leftChars="0" w:firstLine="0" w:firstLineChars="0"/>
+        <w:rPr>
+          <w:rFonts w:hint="eastAsia"/>
+        </w:rPr>
+      </w:pPr>
+      <w:r>
+        <w:rPr>
+          <w:rFonts w:hint="eastAsia"/>
+        </w:rPr>
+        <w:t>文档：详尽的用户和技术文档，方便使用和维护。</w:t>
+      </w:r>
+    </w:p>
+    <w:p>
+      <w:pPr>
+        <w:pStyle w:val="14"/>
+        <w:ind w:left="0" w:leftChars="0" w:firstLine="0" w:firstLineChars="0"/>
+        <w:rPr>
+          <w:rFonts w:hint="eastAsia"/>
+        </w:rPr>
+      </w:pPr>
+      <w:r>
+        <w:rPr>
+          <w:rFonts w:hint="eastAsia"/>
+        </w:rPr>
+        <w:t>技术支持和更新：提供持续的技术支持和定期更新，以解决问题并添加新功能。</w:t>
+      </w:r>
+    </w:p>
+    <w:p>
+      <w:pPr>
+        <w:pStyle w:val="14"/>
+        <w:ind w:left="0" w:leftChars="0" w:firstLine="0" w:firstLineChars="0"/>
+        <w:rPr>
+          <w:rFonts w:hint="eastAsia"/>
+        </w:rPr>
+      </w:pPr>
+      <w:r>
+        <w:rPr>
+          <w:rFonts w:hint="eastAsia"/>
+        </w:rPr>
+        <w:t>7. 可扩展性</w:t>
+      </w:r>
+    </w:p>
+    <w:p>
+      <w:pPr>
+        <w:pStyle w:val="14"/>
+        <w:ind w:left="0" w:leftChars="0" w:firstLine="0" w:firstLineChars="0"/>
+        <w:rPr>
+          <w:rFonts w:hint="eastAsia"/>
+        </w:rPr>
+      </w:pPr>
+      <w:r>
+        <w:rPr>
+          <w:rFonts w:hint="eastAsia"/>
+        </w:rPr>
+        <w:t>模块化设计：软件应采用模块化设计，便于未来功能的扩展和修改。</w:t>
+      </w:r>
+    </w:p>
+    <w:p>
+      <w:pPr>
+        <w:pStyle w:val="14"/>
+        <w:ind w:left="0" w:leftChars="0" w:firstLine="0" w:firstLineChars="0"/>
+        <w:rPr>
+          <w:rFonts w:hint="eastAsia"/>
+        </w:rPr>
+      </w:pPr>
+      <w:r>
+        <w:rPr>
+          <w:rFonts w:hint="eastAsia"/>
+        </w:rPr>
+        <w:t>扩展接口：提供API或插件机制，允许第三方开发和集成新的功能或服务。</w:t>
+      </w:r>
+    </w:p>
+    <w:p>
+      <w:pPr>
+        <w:pStyle w:val="14"/>
+        <w:ind w:left="0" w:leftChars="0" w:firstLine="0" w:firstLineChars="0"/>
+        <w:rPr>
+          <w:rFonts w:hint="eastAsia"/>
+        </w:rPr>
+      </w:pPr>
+      <w:r>
+        <w:rPr>
+          <w:rFonts w:hint="eastAsia"/>
+        </w:rPr>
+        <w:t>8. 合规性和标准</w:t>
+      </w:r>
+    </w:p>
+    <w:p>
+      <w:pPr>
+        <w:pStyle w:val="14"/>
+        <w:ind w:left="0" w:leftChars="0" w:firstLine="0" w:firstLineChars="0"/>
+        <w:rPr>
+          <w:rFonts w:hint="eastAsia"/>
+        </w:rPr>
+      </w:pPr>
+      <w:r>
+        <w:rPr>
+          <w:rFonts w:hint="eastAsia"/>
+        </w:rPr>
+        <w:t>法律和规则遵循：确保软件遵守相关的法律法规，如数据保护法、知识产权法等。</w:t>
+      </w:r>
+    </w:p>
+    <w:p>
+      <w:pPr>
+        <w:pStyle w:val="14"/>
+        <w:ind w:left="0" w:leftChars="0" w:firstLine="0" w:firstLineChars="0"/>
+      </w:pPr>
+      <w:r>
+        <w:rPr>
+          <w:rFonts w:hint="eastAsia"/>
+        </w:rPr>
+        <w:t>行业标准：符合相关行业标准和最佳实践，如ISO/IEC标准等。</w:t>
+      </w:r>
     </w:p>
     <w:p>
       <w:pPr>
@@ -9195,8 +8163,8 @@
         </w:numPr>
         <w:ind w:left="720" w:hanging="720"/>
       </w:pPr>
-      <w:bookmarkStart w:id="52" w:name="_Toc54270157"/>
-      <w:bookmarkStart w:id="53" w:name="_Toc498919266"/>
+      <w:bookmarkStart w:id="52" w:name="_Toc498919266"/>
+      <w:bookmarkStart w:id="53" w:name="_Toc54270157"/>
       <w:r>
         <w:rPr>
           <w:rFonts w:hint="eastAsia"/>
@@ -9205,32 +8173,6 @@
       </w:r>
       <w:bookmarkEnd w:id="52"/>
       <w:bookmarkEnd w:id="53"/>
-    </w:p>
-    <w:p>
-      <w:pPr>
-        <w:pStyle w:val="45"/>
-      </w:pPr>
-      <w:r>
-        <w:t>[</w:t>
-      </w:r>
-      <w:r>
-        <w:rPr>
-          <w:rFonts w:hint="eastAsia"/>
-        </w:rPr>
-        <w:t>定义不同产</w:t>
-      </w:r>
-      <w:r>
-        <w:t>品</w:t>
-      </w:r>
-      <w:r>
-        <w:rPr>
-          <w:rFonts w:hint="eastAsia"/>
-        </w:rPr>
-        <w:t>特性的优先级。</w:t>
-      </w:r>
-      <w:r>
-        <w:t>]</w:t>
-      </w:r>
     </w:p>
     <w:tbl>
       <w:tblPr>
@@ -10668,8 +9610,8 @@
         </w:numPr>
         <w:ind w:left="720" w:hanging="720"/>
       </w:pPr>
-      <w:bookmarkStart w:id="54" w:name="_Toc54270158"/>
-      <w:bookmarkStart w:id="55" w:name="_Toc498919267"/>
+      <w:bookmarkStart w:id="54" w:name="_Toc498919267"/>
+      <w:bookmarkStart w:id="55" w:name="_Toc54270158"/>
       <w:r>
         <w:rPr>
           <w:rFonts w:hint="eastAsia"/>
@@ -10678,32 +9620,6 @@
       </w:r>
       <w:bookmarkEnd w:id="54"/>
       <w:bookmarkEnd w:id="55"/>
-    </w:p>
-    <w:p>
-      <w:pPr>
-        <w:pStyle w:val="45"/>
-      </w:pPr>
-      <w:r>
-        <w:t>[</w:t>
-      </w:r>
-      <w:r>
-        <w:rPr>
-          <w:rFonts w:hint="eastAsia"/>
-        </w:rPr>
-        <w:t>在较高层次上列出（</w:t>
-      </w:r>
-      <w:r>
-        <w:t>不限于）</w:t>
-      </w:r>
-      <w:r>
-        <w:rPr>
-          <w:rFonts w:hint="eastAsia"/>
-        </w:rPr>
-        <w:t>适用的标准、硬件或平台需求、环境需求等。</w:t>
-      </w:r>
-      <w:r>
-        <w:t>]</w:t>
-      </w:r>
     </w:p>
     <w:p>
       <w:pPr>
@@ -10714,8 +9630,8 @@
         </w:numPr>
         <w:ind w:left="720" w:hanging="720"/>
       </w:pPr>
-      <w:bookmarkStart w:id="56" w:name="_Toc54270159"/>
-      <w:bookmarkStart w:id="57" w:name="_Toc498919268"/>
+      <w:bookmarkStart w:id="56" w:name="_Toc498919268"/>
+      <w:bookmarkStart w:id="57" w:name="_Toc54270159"/>
       <w:r>
         <w:rPr>
           <w:rFonts w:hint="eastAsia"/>
@@ -10724,104 +9640,6 @@
       </w:r>
       <w:bookmarkEnd w:id="56"/>
       <w:bookmarkEnd w:id="57"/>
-    </w:p>
-    <w:p>
-      <w:pPr>
-        <w:pStyle w:val="45"/>
-      </w:pPr>
-      <w:r>
-        <w:t>[</w:t>
-      </w:r>
-      <w:r>
-        <w:rPr>
-          <w:rFonts w:hint="eastAsia"/>
-        </w:rPr>
-        <w:t>列出产品必须符合的所有标准。其中可能包括法律和法规（</w:t>
-      </w:r>
-      <w:r>
-        <w:t>FDA</w:t>
-      </w:r>
-      <w:r>
-        <w:rPr>
-          <w:rFonts w:hint="eastAsia"/>
-        </w:rPr>
-        <w:t>、</w:t>
-      </w:r>
-      <w:r>
-        <w:t>UCC</w:t>
-      </w:r>
-      <w:r>
-        <w:rPr>
-          <w:rFonts w:hint="eastAsia"/>
-        </w:rPr>
-        <w:t>）标准、通讯标准（</w:t>
-      </w:r>
-      <w:r>
-        <w:t>TCP/IP</w:t>
-      </w:r>
-      <w:r>
-        <w:rPr>
-          <w:rFonts w:hint="eastAsia"/>
-        </w:rPr>
-        <w:t>、</w:t>
-      </w:r>
-      <w:r>
-        <w:t>ISDN</w:t>
-      </w:r>
-      <w:r>
-        <w:rPr>
-          <w:rFonts w:hint="eastAsia"/>
-        </w:rPr>
-        <w:t>）、平台一致性标准（</w:t>
-      </w:r>
-      <w:r>
-        <w:t>Windows</w:t>
-      </w:r>
-      <w:r>
-        <w:rPr>
-          <w:rFonts w:hint="eastAsia"/>
-        </w:rPr>
-        <w:t>、</w:t>
-      </w:r>
-      <w:r>
-        <w:t xml:space="preserve">Unix </w:t>
-      </w:r>
-      <w:r>
-        <w:rPr>
-          <w:rFonts w:hint="eastAsia"/>
-        </w:rPr>
-        <w:t>等）以及质量和安全标准（</w:t>
-      </w:r>
-      <w:r>
-        <w:t>UL</w:t>
-      </w:r>
-      <w:r>
-        <w:rPr>
-          <w:rFonts w:hint="eastAsia"/>
-        </w:rPr>
-        <w:t>、</w:t>
-      </w:r>
-      <w:r>
-        <w:t>ISO</w:t>
-      </w:r>
-      <w:r>
-        <w:rPr>
-          <w:rFonts w:hint="eastAsia"/>
-        </w:rPr>
-        <w:t>、</w:t>
-      </w:r>
-      <w:r>
-        <w:t>CMM</w:t>
-      </w:r>
-      <w:r>
-        <w:rPr>
-          <w:rFonts w:hint="eastAsia"/>
-        </w:rPr>
-        <w:t>）。</w:t>
-      </w:r>
-      <w:r>
-        <w:t>]</w:t>
-      </w:r>
     </w:p>
     <w:p>
       <w:pPr>
@@ -10954,8 +9772,8 @@
         </w:numPr>
         <w:ind w:left="720" w:hanging="720"/>
       </w:pPr>
-      <w:bookmarkStart w:id="58" w:name="_Toc498919269"/>
-      <w:bookmarkStart w:id="59" w:name="_Toc54270160"/>
+      <w:bookmarkStart w:id="58" w:name="_Toc54270160"/>
+      <w:bookmarkStart w:id="59" w:name="_Toc498919269"/>
       <w:r>
         <w:rPr>
           <w:rFonts w:hint="eastAsia"/>
@@ -10964,23 +9782,6 @@
       </w:r>
       <w:bookmarkEnd w:id="58"/>
       <w:bookmarkEnd w:id="59"/>
-    </w:p>
-    <w:p>
-      <w:pPr>
-        <w:pStyle w:val="45"/>
-      </w:pPr>
-      <w:r>
-        <w:t>[</w:t>
-      </w:r>
-      <w:r>
-        <w:rPr>
-          <w:rFonts w:hint="eastAsia"/>
-        </w:rPr>
-        <w:t>确定支持该应用程序所必需的任何系统需求。其中可能包括所支持的主机操作系统及网络平台、配置、内存、外围设备和配套软件。</w:t>
-      </w:r>
-      <w:r>
-        <w:t>]</w:t>
-      </w:r>
     </w:p>
     <w:p>
       <w:pPr>
@@ -11087,8 +9888,8 @@
         </w:numPr>
         <w:ind w:left="720" w:hanging="720"/>
       </w:pPr>
-      <w:bookmarkStart w:id="60" w:name="_Toc498919271"/>
-      <w:bookmarkStart w:id="61" w:name="_Toc54270161"/>
+      <w:bookmarkStart w:id="60" w:name="_Toc54270161"/>
+      <w:bookmarkStart w:id="61" w:name="_Toc498919271"/>
       <w:r>
         <w:rPr>
           <w:rFonts w:hint="eastAsia"/>
@@ -11097,23 +9898,6 @@
       </w:r>
       <w:bookmarkEnd w:id="60"/>
       <w:bookmarkEnd w:id="61"/>
-    </w:p>
-    <w:p>
-      <w:pPr>
-        <w:pStyle w:val="45"/>
-      </w:pPr>
-      <w:r>
-        <w:t>[</w:t>
-      </w:r>
-      <w:r>
-        <w:rPr>
-          <w:rFonts w:hint="eastAsia"/>
-        </w:rPr>
-        <w:t>根据需要详细说明环境需求。对于基于硬件的系统，环境因素可以包括温度、振荡、湿度、辐射等。对于软件应用系统，环境因素可以包括使用条件、用户环境、资源可用性、维护问题、错误处理和恢复。</w:t>
-      </w:r>
-      <w:r>
-        <w:t>]</w:t>
-      </w:r>
     </w:p>
     <w:p>
       <w:pPr>
@@ -11208,23 +9992,6 @@
     </w:p>
     <w:p>
       <w:pPr>
-        <w:pStyle w:val="45"/>
-      </w:pPr>
-      <w:r>
-        <w:t>[</w:t>
-      </w:r>
-      <w:r>
-        <w:rPr>
-          <w:rFonts w:hint="eastAsia"/>
-        </w:rPr>
-        <w:t>此节说明为支持成功部署应用程序而必须制作的文档。</w:t>
-      </w:r>
-      <w:r>
-        <w:t>]</w:t>
-      </w:r>
-    </w:p>
-    <w:p>
-      <w:pPr>
         <w:pStyle w:val="3"/>
         <w:numPr>
           <w:ilvl w:val="1"/>
@@ -11232,8 +9999,8 @@
         </w:numPr>
         <w:ind w:left="720" w:hanging="720"/>
       </w:pPr>
-      <w:bookmarkStart w:id="64" w:name="_Toc54270163"/>
-      <w:bookmarkStart w:id="65" w:name="_Toc498919273"/>
+      <w:bookmarkStart w:id="64" w:name="_Toc498919273"/>
+      <w:bookmarkStart w:id="65" w:name="_Toc54270163"/>
       <w:r>
         <w:rPr>
           <w:rFonts w:hint="eastAsia"/>
@@ -11245,20 +10012,137 @@
     </w:p>
     <w:p>
       <w:pPr>
-        <w:pStyle w:val="45"/>
-      </w:pPr>
-      <w:r>
-        <w:t>[</w:t>
-      </w:r>
-      <w:r>
-        <w:rPr>
-          <w:rFonts w:hint="eastAsia"/>
-        </w:rPr>
-        <w:t>说明用户手册的目的和内容。讨论预期长度、详细程度，是否需要索引、词汇表、教程与参考手册策略等。还应确定格式和打印约束条件。</w:t>
-      </w:r>
-      <w:r>
-        <w:t>]</w:t>
-      </w:r>
+        <w:rPr>
+          <w:rFonts w:hint="eastAsia"/>
+        </w:rPr>
+      </w:pPr>
+      <w:r>
+        <w:rPr>
+          <w:rFonts w:hint="eastAsia"/>
+        </w:rPr>
+        <w:t>用户手册的目的是向终端用户（包括个人用户和团队成员）提供详细的使用指南，以确保他们能够充分利用系统的所有功能。手册内容应包括：</w:t>
+      </w:r>
+    </w:p>
+    <w:p>
+      <w:pPr>
+        <w:rPr>
+          <w:rFonts w:hint="eastAsia"/>
+        </w:rPr>
+      </w:pPr>
+      <w:r>
+        <w:rPr>
+          <w:rFonts w:hint="eastAsia"/>
+        </w:rPr>
+        <w:t>- 最小系统要求：明确指出系统运行所需的最低硬件和软件配置。</w:t>
+      </w:r>
+    </w:p>
+    <w:p>
+      <w:pPr>
+        <w:rPr>
+          <w:rFonts w:hint="eastAsia"/>
+        </w:rPr>
+      </w:pPr>
+      <w:r>
+        <w:rPr>
+          <w:rFonts w:hint="eastAsia"/>
+        </w:rPr>
+        <w:t>- 浏览器兼容性：列出支持的浏览器及其版本，确保用户知晓兼容性信息。</w:t>
+      </w:r>
+    </w:p>
+    <w:p>
+      <w:pPr>
+        <w:rPr>
+          <w:rFonts w:hint="eastAsia"/>
+        </w:rPr>
+      </w:pPr>
+      <w:r>
+        <w:rPr>
+          <w:rFonts w:hint="eastAsia"/>
+        </w:rPr>
+        <w:t>- 账号注册与登录：提供账号创建及登录流程的详细步骤。</w:t>
+      </w:r>
+    </w:p>
+    <w:p>
+      <w:pPr>
+        <w:rPr>
+          <w:rFonts w:hint="eastAsia"/>
+        </w:rPr>
+      </w:pPr>
+      <w:r>
+        <w:rPr>
+          <w:rFonts w:hint="eastAsia"/>
+        </w:rPr>
+        <w:t>- 界面导航：详细描述应用程序的主界面、菜单项和工具栏的功能及使用方法。</w:t>
+      </w:r>
+    </w:p>
+    <w:p>
+      <w:pPr>
+        <w:rPr>
+          <w:rFonts w:hint="eastAsia"/>
+        </w:rPr>
+      </w:pPr>
+      <w:r>
+        <w:rPr>
+          <w:rFonts w:hint="eastAsia"/>
+        </w:rPr>
+        <w:t>- 任务创建、编辑与删除：说明如何创建、编辑和删除任务，包括设置任务优先级、截止日期和提醒等。</w:t>
+      </w:r>
+    </w:p>
+    <w:p>
+      <w:pPr>
+        <w:rPr>
+          <w:rFonts w:hint="eastAsia"/>
+        </w:rPr>
+      </w:pPr>
+      <w:r>
+        <w:rPr>
+          <w:rFonts w:hint="eastAsia"/>
+        </w:rPr>
+        <w:t>- 团队协作功能：介绍团队成员如何协作，包括任务分配、进度更新和通讯工具的使用。</w:t>
+      </w:r>
+    </w:p>
+    <w:p>
+      <w:pPr>
+        <w:rPr>
+          <w:rFonts w:hint="eastAsia"/>
+        </w:rPr>
+      </w:pPr>
+      <w:r>
+        <w:rPr>
+          <w:rFonts w:hint="eastAsia"/>
+        </w:rPr>
+        <w:t>- 数据导入导出：解释如何导入和导出数据，支持的格式及步骤。</w:t>
+      </w:r>
+    </w:p>
+    <w:p>
+      <w:pPr>
+        <w:rPr>
+          <w:rFonts w:hint="eastAsia"/>
+        </w:rPr>
+      </w:pPr>
+      <w:r>
+        <w:rPr>
+          <w:rFonts w:hint="eastAsia"/>
+        </w:rPr>
+        <w:t>- 客户支持信息：提供联系客服的详细信息，包括电话、电子邮件和服务时间。</w:t>
+      </w:r>
+    </w:p>
+    <w:p>
+      <w:pPr>
+        <w:pStyle w:val="14"/>
+        <w:ind w:left="0" w:leftChars="0" w:firstLine="0" w:firstLineChars="0"/>
+      </w:pPr>
+      <w:r>
+        <w:rPr>
+          <w:rFonts w:hint="eastAsia"/>
+        </w:rPr>
+        <w:t>用户手册应根据Web应用程序的界面设计和功能，采用清晰、易懂的语言和图示，帮助用户快速上手。</w:t>
+      </w:r>
+    </w:p>
+    <w:p>
+      <w:pPr>
+        <w:pStyle w:val="14"/>
+      </w:pPr>
     </w:p>
     <w:p>
       <w:pPr>
@@ -11282,19 +10166,66 @@
     </w:p>
     <w:p>
       <w:pPr>
-        <w:pStyle w:val="45"/>
-      </w:pPr>
-      <w:r>
-        <w:t>[</w:t>
-      </w:r>
-      <w:r>
-        <w:rPr>
-          <w:rFonts w:hint="eastAsia"/>
-        </w:rPr>
-        <w:t>许多应用程序提供了联机帮助系统来协助用户。这些系统的性质对于应用程序开发来说独特的，因为它们综合了编程（如超链接）和技术写作（组织、演示）的各个方面。许多人发现联机帮助系统的开发本身就是一个受益于先期规模管理和计划活动的项目。</w:t>
-      </w:r>
-      <w:r>
-        <w:t>]</w:t>
+        <w:rPr>
+          <w:rFonts w:hint="eastAsia"/>
+        </w:rPr>
+      </w:pPr>
+      <w:r>
+        <w:rPr>
+          <w:rFonts w:hint="eastAsia"/>
+        </w:rPr>
+        <w:t>在线帮助系统将通过Web应用程序内部提供，以便用户在使用过程中获得即时帮助。在线帮助应覆盖以下内容：</w:t>
+      </w:r>
+    </w:p>
+    <w:p>
+      <w:pPr>
+        <w:rPr>
+          <w:rFonts w:hint="eastAsia"/>
+        </w:rPr>
+      </w:pPr>
+      <w:r>
+        <w:rPr>
+          <w:rFonts w:hint="eastAsia"/>
+        </w:rPr>
+        <w:t>- 常见问题解答（FAQ）：列出用户常见的问题及其解答。</w:t>
+      </w:r>
+    </w:p>
+    <w:p>
+      <w:pPr>
+        <w:rPr>
+          <w:rFonts w:hint="eastAsia"/>
+        </w:rPr>
+      </w:pPr>
+      <w:r>
+        <w:rPr>
+          <w:rFonts w:hint="eastAsia"/>
+        </w:rPr>
+        <w:t>- 功能说明：为每个功能提供详细的使用说明和操作步骤。</w:t>
+      </w:r>
+    </w:p>
+    <w:p>
+      <w:pPr>
+        <w:rPr>
+          <w:rFonts w:hint="eastAsia"/>
+        </w:rPr>
+      </w:pPr>
+      <w:r>
+        <w:rPr>
+          <w:rFonts w:hint="eastAsia"/>
+        </w:rPr>
+        <w:t>- 搜索功能：允许用户通过关键词搜索相关帮助主题。</w:t>
+      </w:r>
+    </w:p>
+    <w:p>
+      <w:pPr>
+        <w:pStyle w:val="14"/>
+        <w:ind w:left="0" w:leftChars="0" w:firstLine="0" w:firstLineChars="0"/>
+      </w:pPr>
+      <w:r>
+        <w:rPr>
+          <w:rFonts w:hint="eastAsia"/>
+        </w:rPr>
+        <w:t>- 联系支持：提供直接联系客户支持的方法，如嵌入式聊天窗口或反馈表单。</w:t>
       </w:r>
     </w:p>
     <w:p>
@@ -11306,8 +10237,8 @@
         </w:numPr>
         <w:ind w:left="720" w:hanging="720"/>
       </w:pPr>
-      <w:bookmarkStart w:id="68" w:name="_Toc498919275"/>
-      <w:bookmarkStart w:id="69" w:name="_Toc54270165"/>
+      <w:bookmarkStart w:id="68" w:name="_Toc54270165"/>
+      <w:bookmarkStart w:id="69" w:name="_Toc498919275"/>
       <w:r>
         <w:rPr>
           <w:rFonts w:hint="eastAsia"/>
@@ -11319,20 +10250,61 @@
     </w:p>
     <w:p>
       <w:pPr>
-        <w:pStyle w:val="45"/>
-      </w:pPr>
-      <w:r>
-        <w:t>[</w:t>
-      </w:r>
-      <w:r>
-        <w:rPr>
-          <w:rFonts w:hint="eastAsia"/>
-        </w:rPr>
-        <w:t>在提供全套的解决方案时，提供包括安装说明和配置指南的文档是非常重要的。此外，自述文件通常也要作为一个标准构件包括在内。自述文件可以包括一个“本发布版中的新特性”部分，并讨论与以前发布版的兼容性问题。多数用户也希望在自述文件中列出任何已知的错误和变通方法。</w:t>
-      </w:r>
-      <w:r>
-        <w:t>]</w:t>
-      </w:r>
+        <w:rPr>
+          <w:rFonts w:hint="eastAsia"/>
+        </w:rPr>
+      </w:pPr>
+      <w:r>
+        <w:rPr>
+          <w:rFonts w:hint="eastAsia"/>
+        </w:rPr>
+        <w:t>- 部署指南（针对系统管理员）：说明如何在服务器上部署Web应用，包括服务器要求、部署步骤和配置设置等。</w:t>
+      </w:r>
+    </w:p>
+    <w:p>
+      <w:pPr>
+        <w:rPr>
+          <w:rFonts w:hint="eastAsia"/>
+        </w:rPr>
+      </w:pPr>
+      <w:r>
+        <w:rPr>
+          <w:rFonts w:hint="eastAsia"/>
+        </w:rPr>
+        <w:t>- 配置文件：提供Web应用的配置文件示例和说明，帮助管理员根据需要调整应用设置。</w:t>
+      </w:r>
+    </w:p>
+    <w:p>
+      <w:pPr>
+        <w:rPr>
+          <w:rFonts w:hint="eastAsia"/>
+        </w:rPr>
+      </w:pPr>
+      <w:r>
+        <w:rPr>
+          <w:rFonts w:hint="eastAsia"/>
+        </w:rPr>
+        <w:t>- 自述文件：包含Web应用的版本信息、新功能、已知问题和解决方法等，帮助用户了解最新更新。</w:t>
+      </w:r>
+    </w:p>
+    <w:p>
+      <w:pPr>
+        <w:rPr>
+          <w:rFonts w:hint="eastAsia"/>
+        </w:rPr>
+      </w:pPr>
+      <w:r>
+        <w:rPr>
+          <w:rFonts w:hint="eastAsia"/>
+        </w:rPr>
+        <w:t>这些文档将确保Web应用的管理员能够正确部署和配置应用，同时为用户提供实时的帮助和支持。</w:t>
+      </w:r>
+    </w:p>
+    <w:p>
+      <w:pPr>
+        <w:pStyle w:val="14"/>
+        <w:ind w:left="0" w:leftChars="0" w:firstLine="0" w:firstLineChars="0"/>
+      </w:pPr>
     </w:p>
     <w:p>
       <w:pPr>
@@ -11417,12 +10389,6 @@
           <w:insideH w:val="single" w:color="auto" w:sz="6" w:space="0"/>
           <w:insideV w:val="single" w:color="auto" w:sz="6" w:space="0"/>
         </w:tblBorders>
-        <w:tblCellMar>
-          <w:top w:w="0" w:type="dxa"/>
-          <w:left w:w="108" w:type="dxa"/>
-          <w:bottom w:w="0" w:type="dxa"/>
-          <w:right w:w="108" w:type="dxa"/>
-        </w:tblCellMar>
       </w:tblPrEx>
       <w:tc>
         <w:tcPr>
@@ -11775,7 +10741,20 @@
             <w:rPr>
               <w:rFonts w:hint="eastAsia" w:ascii="Times New Roman"/>
             </w:rPr>
-            <w:t>&lt;项目名称&gt;</w:t>
+            <w:t>&lt;</w:t>
+          </w:r>
+          <w:r>
+            <w:rPr>
+              <w:rFonts w:hint="eastAsia" w:ascii="Times New Roman"/>
+              <w:lang w:val="en-US" w:eastAsia="zh-CN"/>
+            </w:rPr>
+            <w:t>计划通</w:t>
+          </w:r>
+          <w:r>
+            <w:rPr>
+              <w:rFonts w:hint="eastAsia" w:ascii="Times New Roman"/>
+            </w:rPr>
+            <w:t>&gt;</w:t>
           </w:r>
           <w:r>
             <w:rPr>
@@ -11870,7 +10849,20 @@
             <w:rPr>
               <w:rFonts w:ascii="Times New Roman"/>
             </w:rPr>
-            <w:t xml:space="preserve">  Date:  &lt;dd/mmm/yy&gt;</w:t>
+            <w:t xml:space="preserve">  Date:  &lt;</w:t>
+          </w:r>
+          <w:r>
+            <w:rPr>
+              <w:rFonts w:hint="eastAsia" w:ascii="Times New Roman"/>
+              <w:lang w:val="en-US" w:eastAsia="zh-CN"/>
+            </w:rPr>
+            <w:t>2024/3/14</w:t>
+          </w:r>
+          <w:r>
+            <w:rPr>
+              <w:rFonts w:ascii="Times New Roman"/>
+            </w:rPr>
+            <w:t>&gt;</w:t>
           </w:r>
         </w:p>
       </w:tc>
@@ -12128,7 +11120,7 @@
     <w:lsdException w:uiPriority="0" w:name="Table Web 2"/>
     <w:lsdException w:uiPriority="0" w:name="Table Web 3"/>
     <w:lsdException w:unhideWhenUsed="0" w:uiPriority="0" w:semiHidden="0" w:name="Balloon Text"/>
-    <w:lsdException w:unhideWhenUsed="0" w:uiPriority="0" w:semiHidden="0" w:name="Table Grid"/>
+    <w:lsdException w:qFormat="1" w:unhideWhenUsed="0" w:uiPriority="0" w:semiHidden="0" w:name="Table Grid"/>
     <w:lsdException w:uiPriority="0" w:name="Table Theme"/>
     <w:lsdException w:unhideWhenUsed="0" w:uiPriority="60" w:semiHidden="0" w:name="Light Shading"/>
     <w:lsdException w:unhideWhenUsed="0" w:uiPriority="61" w:semiHidden="0" w:name="Light List"/>
@@ -12687,6 +11679,8 @@
   <w:style w:type="table" w:styleId="30">
     <w:name w:val="Table Grid"/>
     <w:basedOn w:val="29"/>
+    <w:autoRedefine/>
+    <w:qFormat/>
     <w:uiPriority w:val="0"/>
     <w:pPr>
       <w:widowControl w:val="0"/>
@@ -12946,6 +11940,7 @@
   </w:style>
   <w:style w:type="character" w:customStyle="1" w:styleId="52">
     <w:name w:val="tw4winInternal"/>
+    <w:autoRedefine/>
     <w:qFormat/>
     <w:uiPriority w:val="0"/>
     <w:rPr>

</xml_diff>